<commit_message>
feat(main): Implemented Issue #5, #6 and #8
Along with the implemented issues, I also added a few new "handler" classes to simplify the code.
</commit_message>
<xml_diff>
--- a/R-P_POO-NeoDarbellay.docx
+++ b/R-P_POO-NeoDarbellay.docx
@@ -187,7 +187,7 @@
         </w:rPr>
         <w:fldChar w:fldCharType="separate"/>
       </w:r>
-      <w:hyperlink w:anchor="_Toc210737036" w:history="1">
+      <w:hyperlink w:anchor="_Toc212235004" w:history="1">
         <w:r>
           <w:rPr>
             <w:rStyle w:val="Lienhypertexte"/>
@@ -236,7 +236,7 @@
             <w:noProof/>
             <w:webHidden/>
           </w:rPr>
-          <w:instrText xml:space="preserve"> PAGEREF _Toc210737036 \h </w:instrText>
+          <w:instrText xml:space="preserve"> PAGEREF _Toc212235004 \h </w:instrText>
         </w:r>
         <w:r>
           <w:rPr>
@@ -287,7 +287,7 @@
           <w14:ligatures w14:val="standardContextual"/>
         </w:rPr>
       </w:pPr>
-      <w:hyperlink w:anchor="_Toc210737037" w:history="1">
+      <w:hyperlink w:anchor="_Toc212235005" w:history="1">
         <w:r>
           <w:rPr>
             <w:rStyle w:val="Lienhypertexte"/>
@@ -336,7 +336,7 @@
             <w:noProof/>
             <w:webHidden/>
           </w:rPr>
-          <w:instrText xml:space="preserve"> PAGEREF _Toc210737037 \h </w:instrText>
+          <w:instrText xml:space="preserve"> PAGEREF _Toc212235005 \h </w:instrText>
         </w:r>
         <w:r>
           <w:rPr>
@@ -385,7 +385,7 @@
           <w14:ligatures w14:val="standardContextual"/>
         </w:rPr>
       </w:pPr>
-      <w:hyperlink w:anchor="_Toc210737038" w:history="1">
+      <w:hyperlink w:anchor="_Toc212235006" w:history="1">
         <w:r>
           <w:rPr>
             <w:rStyle w:val="Lienhypertexte"/>
@@ -432,7 +432,7 @@
             <w:noProof/>
             <w:webHidden/>
           </w:rPr>
-          <w:instrText xml:space="preserve"> PAGEREF _Toc210737038 \h </w:instrText>
+          <w:instrText xml:space="preserve"> PAGEREF _Toc212235006 \h </w:instrText>
         </w:r>
         <w:r>
           <w:rPr>
@@ -481,7 +481,7 @@
           <w14:ligatures w14:val="standardContextual"/>
         </w:rPr>
       </w:pPr>
-      <w:hyperlink w:anchor="_Toc210737039" w:history="1">
+      <w:hyperlink w:anchor="_Toc212235007" w:history="1">
         <w:r>
           <w:rPr>
             <w:rStyle w:val="Lienhypertexte"/>
@@ -528,7 +528,7 @@
             <w:noProof/>
             <w:webHidden/>
           </w:rPr>
-          <w:instrText xml:space="preserve"> PAGEREF _Toc210737039 \h </w:instrText>
+          <w:instrText xml:space="preserve"> PAGEREF _Toc212235007 \h </w:instrText>
         </w:r>
         <w:r>
           <w:rPr>
@@ -577,7 +577,7 @@
           <w14:ligatures w14:val="standardContextual"/>
         </w:rPr>
       </w:pPr>
-      <w:hyperlink w:anchor="_Toc210737040" w:history="1">
+      <w:hyperlink w:anchor="_Toc212235008" w:history="1">
         <w:r>
           <w:rPr>
             <w:rStyle w:val="Lienhypertexte"/>
@@ -624,7 +624,7 @@
             <w:noProof/>
             <w:webHidden/>
           </w:rPr>
-          <w:instrText xml:space="preserve"> PAGEREF _Toc210737040 \h </w:instrText>
+          <w:instrText xml:space="preserve"> PAGEREF _Toc212235008 \h </w:instrText>
         </w:r>
         <w:r>
           <w:rPr>
@@ -673,7 +673,7 @@
           <w14:ligatures w14:val="standardContextual"/>
         </w:rPr>
       </w:pPr>
-      <w:hyperlink w:anchor="_Toc210737041" w:history="1">
+      <w:hyperlink w:anchor="_Toc212235009" w:history="1">
         <w:r>
           <w:rPr>
             <w:rStyle w:val="Lienhypertexte"/>
@@ -720,7 +720,103 @@
             <w:noProof/>
             <w:webHidden/>
           </w:rPr>
-          <w:instrText xml:space="preserve"> PAGEREF _Toc210737041 \h </w:instrText>
+          <w:instrText xml:space="preserve"> PAGEREF _Toc212235009 \h </w:instrText>
+        </w:r>
+        <w:r>
+          <w:rPr>
+            <w:noProof/>
+            <w:webHidden/>
+          </w:rPr>
+        </w:r>
+        <w:r>
+          <w:rPr>
+            <w:noProof/>
+            <w:webHidden/>
+          </w:rPr>
+          <w:fldChar w:fldCharType="separate"/>
+        </w:r>
+        <w:r>
+          <w:rPr>
+            <w:noProof/>
+            <w:webHidden/>
+          </w:rPr>
+          <w:t>3</w:t>
+        </w:r>
+        <w:r>
+          <w:rPr>
+            <w:noProof/>
+            <w:webHidden/>
+          </w:rPr>
+          <w:fldChar w:fldCharType="end"/>
+        </w:r>
+      </w:hyperlink>
+    </w:p>
+    <w:p>
+      <w:pPr>
+        <w:pStyle w:val="TM2"/>
+        <w:tabs>
+          <w:tab w:val="left" w:pos="800"/>
+          <w:tab w:val="right" w:leader="dot" w:pos="9060"/>
+        </w:tabs>
+        <w:rPr>
+          <w:rFonts w:eastAsiaTheme="minorEastAsia" w:cstheme="minorBidi"/>
+          <w:smallCaps w:val="0"/>
+          <w:noProof/>
+          <w:kern w:val="2"/>
+          <w:sz w:val="24"/>
+          <w:szCs w:val="24"/>
+          <w:lang w:val="fr-CH"/>
+          <w14:ligatures w14:val="standardContextual"/>
+        </w:rPr>
+      </w:pPr>
+      <w:hyperlink w:anchor="_Toc212235010" w:history="1">
+        <w:r>
+          <w:rPr>
+            <w:rStyle w:val="Lienhypertexte"/>
+            <w:noProof/>
+          </w:rPr>
+          <w:t>2.5</w:t>
+        </w:r>
+        <w:r>
+          <w:rPr>
+            <w:rFonts w:eastAsiaTheme="minorEastAsia" w:cstheme="minorBidi"/>
+            <w:smallCaps w:val="0"/>
+            <w:noProof/>
+            <w:kern w:val="2"/>
+            <w:sz w:val="24"/>
+            <w:szCs w:val="24"/>
+            <w:lang w:val="fr-CH"/>
+            <w14:ligatures w14:val="standardContextual"/>
+          </w:rPr>
+          <w:tab/>
+        </w:r>
+        <w:r>
+          <w:rPr>
+            <w:rStyle w:val="Lienhypertexte"/>
+            <w:noProof/>
+          </w:rPr>
+          <w:t>Autumn break</w:t>
+        </w:r>
+        <w:r>
+          <w:rPr>
+            <w:noProof/>
+            <w:webHidden/>
+          </w:rPr>
+          <w:tab/>
+        </w:r>
+        <w:r>
+          <w:rPr>
+            <w:noProof/>
+            <w:webHidden/>
+          </w:rPr>
+          <w:fldChar w:fldCharType="begin"/>
+        </w:r>
+        <w:r>
+          <w:rPr>
+            <w:noProof/>
+            <w:webHidden/>
+          </w:rPr>
+          <w:instrText xml:space="preserve"> PAGEREF _Toc212235010 \h </w:instrText>
         </w:r>
         <w:r>
           <w:rPr>
@@ -771,7 +867,7 @@
           <w14:ligatures w14:val="standardContextual"/>
         </w:rPr>
       </w:pPr>
-      <w:hyperlink w:anchor="_Toc210737042" w:history="1">
+      <w:hyperlink w:anchor="_Toc212235011" w:history="1">
         <w:r>
           <w:rPr>
             <w:rStyle w:val="Lienhypertexte"/>
@@ -820,7 +916,7 @@
             <w:noProof/>
             <w:webHidden/>
           </w:rPr>
-          <w:instrText xml:space="preserve"> PAGEREF _Toc210737042 \h </w:instrText>
+          <w:instrText xml:space="preserve"> PAGEREF _Toc212235011 \h </w:instrText>
         </w:r>
         <w:r>
           <w:rPr>
@@ -869,7 +965,7 @@
           <w14:ligatures w14:val="standardContextual"/>
         </w:rPr>
       </w:pPr>
-      <w:hyperlink w:anchor="_Toc210737043" w:history="1">
+      <w:hyperlink w:anchor="_Toc212235012" w:history="1">
         <w:r>
           <w:rPr>
             <w:rStyle w:val="Lienhypertexte"/>
@@ -916,7 +1012,7 @@
             <w:noProof/>
             <w:webHidden/>
           </w:rPr>
-          <w:instrText xml:space="preserve"> PAGEREF _Toc210737043 \h </w:instrText>
+          <w:instrText xml:space="preserve"> PAGEREF _Toc212235012 \h </w:instrText>
         </w:r>
         <w:r>
           <w:rPr>
@@ -965,7 +1061,7 @@
           <w14:ligatures w14:val="standardContextual"/>
         </w:rPr>
       </w:pPr>
-      <w:hyperlink w:anchor="_Toc210737044" w:history="1">
+      <w:hyperlink w:anchor="_Toc212235013" w:history="1">
         <w:r>
           <w:rPr>
             <w:rStyle w:val="Lienhypertexte"/>
@@ -1012,7 +1108,103 @@
             <w:noProof/>
             <w:webHidden/>
           </w:rPr>
-          <w:instrText xml:space="preserve"> PAGEREF _Toc210737044 \h </w:instrText>
+          <w:instrText xml:space="preserve"> PAGEREF _Toc212235013 \h </w:instrText>
+        </w:r>
+        <w:r>
+          <w:rPr>
+            <w:noProof/>
+            <w:webHidden/>
+          </w:rPr>
+        </w:r>
+        <w:r>
+          <w:rPr>
+            <w:noProof/>
+            <w:webHidden/>
+          </w:rPr>
+          <w:fldChar w:fldCharType="separate"/>
+        </w:r>
+        <w:r>
+          <w:rPr>
+            <w:noProof/>
+            <w:webHidden/>
+          </w:rPr>
+          <w:t>4</w:t>
+        </w:r>
+        <w:r>
+          <w:rPr>
+            <w:noProof/>
+            <w:webHidden/>
+          </w:rPr>
+          <w:fldChar w:fldCharType="end"/>
+        </w:r>
+      </w:hyperlink>
+    </w:p>
+    <w:p>
+      <w:pPr>
+        <w:pStyle w:val="TM2"/>
+        <w:tabs>
+          <w:tab w:val="left" w:pos="800"/>
+          <w:tab w:val="right" w:leader="dot" w:pos="9060"/>
+        </w:tabs>
+        <w:rPr>
+          <w:rFonts w:eastAsiaTheme="minorEastAsia" w:cstheme="minorBidi"/>
+          <w:smallCaps w:val="0"/>
+          <w:noProof/>
+          <w:kern w:val="2"/>
+          <w:sz w:val="24"/>
+          <w:szCs w:val="24"/>
+          <w:lang w:val="fr-CH"/>
+          <w14:ligatures w14:val="standardContextual"/>
+        </w:rPr>
+      </w:pPr>
+      <w:hyperlink w:anchor="_Toc212235014" w:history="1">
+        <w:r>
+          <w:rPr>
+            <w:rStyle w:val="Lienhypertexte"/>
+            <w:noProof/>
+          </w:rPr>
+          <w:t>3.3</w:t>
+        </w:r>
+        <w:r>
+          <w:rPr>
+            <w:rFonts w:eastAsiaTheme="minorEastAsia" w:cstheme="minorBidi"/>
+            <w:smallCaps w:val="0"/>
+            <w:noProof/>
+            <w:kern w:val="2"/>
+            <w:sz w:val="24"/>
+            <w:szCs w:val="24"/>
+            <w:lang w:val="fr-CH"/>
+            <w14:ligatures w14:val="standardContextual"/>
+          </w:rPr>
+          <w:tab/>
+        </w:r>
+        <w:r>
+          <w:rPr>
+            <w:rStyle w:val="Lienhypertexte"/>
+            <w:noProof/>
+          </w:rPr>
+          <w:t>07.10.2025</w:t>
+        </w:r>
+        <w:r>
+          <w:rPr>
+            <w:noProof/>
+            <w:webHidden/>
+          </w:rPr>
+          <w:tab/>
+        </w:r>
+        <w:r>
+          <w:rPr>
+            <w:noProof/>
+            <w:webHidden/>
+          </w:rPr>
+          <w:fldChar w:fldCharType="begin"/>
+        </w:r>
+        <w:r>
+          <w:rPr>
+            <w:noProof/>
+            <w:webHidden/>
+          </w:rPr>
+          <w:instrText xml:space="preserve"> PAGEREF _Toc212235014 \h </w:instrText>
         </w:r>
         <w:r>
           <w:rPr>
@@ -1063,7 +1255,7 @@
       <w:pPr>
         <w:pStyle w:val="Titre1"/>
       </w:pPr>
-      <w:bookmarkStart w:id="0" w:name="_Toc210737036"/>
+      <w:bookmarkStart w:id="0" w:name="_Toc212235004"/>
       <w:r>
         <w:lastRenderedPageBreak/>
         <w:t>Functional analysis</w:t>
@@ -1075,7 +1267,15 @@
         <w:pStyle w:val="Corpsdetexte"/>
       </w:pPr>
       <w:r>
-        <w:t>This section was made on Github Project,</w:t>
+        <w:t xml:space="preserve">This section was made on </w:t>
+      </w:r>
+      <w:proofErr w:type="spellStart"/>
+      <w:r>
+        <w:t>Github</w:t>
+      </w:r>
+      <w:proofErr w:type="spellEnd"/>
+      <w:r>
+        <w:t xml:space="preserve"> Project,</w:t>
       </w:r>
       <w:r>
         <w:t xml:space="preserve"> thus no need to re-write it, as it is available here:</w:t>
@@ -1103,7 +1303,7 @@
       <w:pPr>
         <w:pStyle w:val="Titre1"/>
       </w:pPr>
-      <w:bookmarkStart w:id="1" w:name="_Toc210737037"/>
+      <w:bookmarkStart w:id="1" w:name="_Toc212235005"/>
       <w:r>
         <w:t>Conception</w:t>
       </w:r>
@@ -1113,7 +1313,7 @@
       <w:pPr>
         <w:pStyle w:val="Titre2"/>
       </w:pPr>
-      <w:bookmarkStart w:id="2" w:name="_Toc210737038"/>
+      <w:bookmarkStart w:id="2" w:name="_Toc212235006"/>
       <w:r>
         <w:t>29.09.2025</w:t>
       </w:r>
@@ -1148,8 +1348,13 @@
         </w:numPr>
       </w:pPr>
       <w:r>
-        <w:t>The work log</w:t>
+        <w:t xml:space="preserve">The </w:t>
       </w:r>
+      <w:proofErr w:type="gramStart"/>
+      <w:r>
+        <w:t>work log</w:t>
+      </w:r>
+      <w:proofErr w:type="gramEnd"/>
     </w:p>
     <w:p>
       <w:pPr>
@@ -1160,8 +1365,13 @@
         </w:numPr>
       </w:pPr>
       <w:r>
-        <w:t>The GitHub repo</w:t>
+        <w:t xml:space="preserve">The GitHub </w:t>
       </w:r>
+      <w:proofErr w:type="gramStart"/>
+      <w:r>
+        <w:t>repo</w:t>
+      </w:r>
+      <w:proofErr w:type="gramEnd"/>
     </w:p>
     <w:p>
       <w:pPr>
@@ -1208,7 +1418,7 @@
       <w:pPr>
         <w:pStyle w:val="Titre2"/>
       </w:pPr>
-      <w:bookmarkStart w:id="3" w:name="_Toc210737039"/>
+      <w:bookmarkStart w:id="3" w:name="_Toc212235007"/>
       <w:r>
         <w:t>30.09.2025</w:t>
       </w:r>
@@ -1249,7 +1459,7 @@
       <w:pPr>
         <w:pStyle w:val="Titre2"/>
       </w:pPr>
-      <w:bookmarkStart w:id="4" w:name="_Toc210737040"/>
+      <w:bookmarkStart w:id="4" w:name="_Toc212235008"/>
       <w:r>
         <w:t>06.10.2025</w:t>
       </w:r>
@@ -1285,7 +1495,7 @@
       <w:pPr>
         <w:pStyle w:val="Titre2"/>
       </w:pPr>
-      <w:bookmarkStart w:id="5" w:name="_Toc210737041"/>
+      <w:bookmarkStart w:id="5" w:name="_Toc212235009"/>
       <w:r>
         <w:t>07.10.2025</w:t>
       </w:r>
@@ -1296,13 +1506,7 @@
         <w:pStyle w:val="Retraitcorpsdetexte"/>
       </w:pPr>
       <w:r>
-        <w:t>During the fourth session of the project, I created issue 9 and 10, and finished Issue #</w:t>
-      </w:r>
-      <w:r>
-        <w:t>4</w:t>
-      </w:r>
-      <w:r>
-        <w:t xml:space="preserve"> to Y.</w:t>
+        <w:t>During the fourth session of the project, I created issue 9 and 10, implemented Issue #4 and started working on Issue #5.</w:t>
       </w:r>
     </w:p>
     <w:p>
@@ -1315,7 +1519,7 @@
         <w:pStyle w:val="Retraitcorpsdetexte"/>
       </w:pPr>
       <w:r>
-        <w:t>I plan on working extra during the 2-week break, and logging everything, so I’m able to try out to implement extra features.</w:t>
+        <w:t>I plan on working extra during the 2-week break, and logging everything, so I’m able to try out to implement extra features for the next real session.</w:t>
       </w:r>
     </w:p>
     <w:p>
@@ -1325,28 +1529,68 @@
     </w:p>
     <w:p>
       <w:pPr>
-        <w:pStyle w:val="Corpsdetexte"/>
-      </w:pPr>
-    </w:p>
-    <w:p>
-      <w:pPr>
-        <w:pStyle w:val="Titre1"/>
-      </w:pPr>
-      <w:bookmarkStart w:id="6" w:name="_Toc210737042"/>
+        <w:pStyle w:val="Titre2"/>
+      </w:pPr>
+      <w:bookmarkStart w:id="6" w:name="_Toc212235010"/>
       <w:r>
-        <w:t>Usage of AI during this project</w:t>
+        <w:t>Autumn break</w:t>
       </w:r>
       <w:bookmarkEnd w:id="6"/>
     </w:p>
     <w:p>
       <w:pPr>
+        <w:pStyle w:val="Retraitcorpsdetexte"/>
+      </w:pPr>
+      <w:r>
+        <w:t>During the break, I finished Issue #5</w:t>
+      </w:r>
+      <w:r>
+        <w:t>, #6 and #8</w:t>
+      </w:r>
+      <w:r>
+        <w:t>.</w:t>
+      </w:r>
+    </w:p>
+    <w:p>
+      <w:pPr>
+        <w:pStyle w:val="Retraitcorpsdetexte"/>
+      </w:pPr>
+    </w:p>
+    <w:p>
+      <w:pPr>
+        <w:pStyle w:val="Retraitcorpsdetexte"/>
+      </w:pPr>
+      <w:r>
+        <w:t xml:space="preserve">I have purposefully left some Issues for myself to work on during the final </w:t>
+      </w:r>
+      <w:r>
+        <w:t>sessions</w:t>
+      </w:r>
+    </w:p>
+    <w:p>
+      <w:pPr>
+        <w:pStyle w:val="Corpsdetexte"/>
+      </w:pPr>
+    </w:p>
+    <w:p>
+      <w:pPr>
+        <w:pStyle w:val="Titre1"/>
+      </w:pPr>
+      <w:bookmarkStart w:id="7" w:name="_Toc212235011"/>
+      <w:r>
+        <w:t>Usage of AI during this project</w:t>
+      </w:r>
+      <w:bookmarkEnd w:id="7"/>
+    </w:p>
+    <w:p>
+      <w:pPr>
         <w:pStyle w:val="Titre2"/>
       </w:pPr>
-      <w:bookmarkStart w:id="7" w:name="_Toc210737043"/>
+      <w:bookmarkStart w:id="8" w:name="_Toc212235012"/>
       <w:r>
         <w:t>30.09.2025</w:t>
       </w:r>
-      <w:bookmarkEnd w:id="7"/>
+      <w:bookmarkEnd w:id="8"/>
     </w:p>
     <w:p>
       <w:pPr>
@@ -1392,6 +1636,7 @@
           <w:rFonts w:ascii="Consolas" w:hAnsi="Consolas"/>
           <w:noProof/>
         </w:rPr>
+        <w:lastRenderedPageBreak/>
         <w:t>bool blnInBoundY = _intY &gt;= 0 &amp;&amp; _intY + _intSpeedY &gt;= 0 &amp;&amp; _intY &lt;= 464 &amp;&amp; _intY + _intSpeedY &lt;= 464;</w:t>
       </w:r>
     </w:p>
@@ -1417,18 +1662,42 @@
       <w:pPr>
         <w:pStyle w:val="Titre2"/>
       </w:pPr>
-      <w:bookmarkStart w:id="8" w:name="_Toc210737044"/>
+      <w:bookmarkStart w:id="9" w:name="_Toc212235013"/>
       <w:r>
         <w:t>06.10.2025</w:t>
       </w:r>
-      <w:bookmarkEnd w:id="8"/>
+      <w:bookmarkEnd w:id="9"/>
     </w:p>
     <w:p>
       <w:pPr>
         <w:pStyle w:val="Retraitcorpsdetexte"/>
       </w:pPr>
       <w:r>
-        <w:t>ChatGPT was used to debug the CollisionHandler class’ CheckForCollisions command.</w:t>
+        <w:t xml:space="preserve">ChatGPT was used to debug the </w:t>
+      </w:r>
+      <w:proofErr w:type="spellStart"/>
+      <w:r>
+        <w:t>CollisionHandler</w:t>
+      </w:r>
+      <w:proofErr w:type="spellEnd"/>
+      <w:r>
+        <w:t xml:space="preserve"> </w:t>
+      </w:r>
+      <w:proofErr w:type="spellStart"/>
+      <w:r>
+        <w:t>class’</w:t>
+      </w:r>
+      <w:proofErr w:type="spellEnd"/>
+      <w:r>
+        <w:t xml:space="preserve"> </w:t>
+      </w:r>
+      <w:proofErr w:type="spellStart"/>
+      <w:r>
+        <w:t>CheckForCollisions</w:t>
+      </w:r>
+      <w:proofErr w:type="spellEnd"/>
+      <w:r>
+        <w:t xml:space="preserve"> command.</w:t>
       </w:r>
     </w:p>
     <w:p>
@@ -1440,9 +1709,11 @@
       <w:pPr>
         <w:pStyle w:val="Titre2"/>
       </w:pPr>
+      <w:bookmarkStart w:id="10" w:name="_Toc212235014"/>
       <w:r>
         <w:t>07.10.2025</w:t>
       </w:r>
+      <w:bookmarkEnd w:id="10"/>
     </w:p>
     <w:p>
       <w:pPr>
@@ -1933,7 +2204,7 @@
                 <w:noProof/>
                 <w:szCs w:val="16"/>
               </w:rPr>
-              <w:t>10</w:t>
+              <w:t>13</w:t>
             </w:r>
           </w:fldSimple>
           <w:r>
@@ -1984,7 +2255,7 @@
               <w:noProof/>
               <w:szCs w:val="16"/>
             </w:rPr>
-            <w:t>07.10.2025 13:43</w:t>
+            <w:t>24.10.2025 21:49</w:t>
           </w:r>
           <w:r>
             <w:rPr>
@@ -2202,7 +2473,7 @@
         <v:path o:extrusionok="f" gradientshapeok="t" o:connecttype="rect"/>
         <o:lock v:ext="edit" aspectratio="t"/>
       </v:shapetype>
-      <v:shape id="_x0000_i1047" type="#_x0000_t75" style="width:11.45pt;height:11.45pt" o:bullet="t">
+      <v:shape id="_x0000_i1043" type="#_x0000_t75" style="width:11.4pt;height:11.4pt" o:bullet="t">
         <v:imagedata r:id="rId1" o:title="BD10263_"/>
       </v:shape>
     </w:pict>
@@ -7579,6 +7850,21 @@
 </file>
 
 <file path=customXml/item1.xml><?xml version="1.0" encoding="utf-8"?>
+<p:properties xmlns:p="http://schemas.microsoft.com/office/2006/metadata/properties" xmlns:xsi="http://www.w3.org/2001/XMLSchema-instance" xmlns:pc="http://schemas.microsoft.com/office/infopath/2007/PartnerControls">
+  <documentManagement>
+    <lcf76f155ced4ddcb4097134ff3c332f xmlns="a1b10758-7132-46a4-a2fe-7a2cf46f51f4">
+      <Terms xmlns="http://schemas.microsoft.com/office/infopath/2007/PartnerControls"/>
+    </lcf76f155ced4ddcb4097134ff3c332f>
+    <TaxCatchAll xmlns="f7d9f5a6-831d-4621-8c77-cbcaf993e406" xsi:nil="true"/>
+  </documentManagement>
+</p:properties>
+</file>
+
+<file path=customXml/item2.xml><?xml version="1.0" encoding="utf-8"?>
+<b:Sources xmlns:b="http://schemas.openxmlformats.org/officeDocument/2006/bibliography" xmlns="http://schemas.openxmlformats.org/officeDocument/2006/bibliography" SelectedStyle="\APA.XSL" StyleName="APA"/>
+</file>
+
+<file path=customXml/item3.xml><?xml version="1.0" encoding="utf-8"?>
 <ct:contentTypeSchema xmlns:ct="http://schemas.microsoft.com/office/2006/metadata/contentType" xmlns:ma="http://schemas.microsoft.com/office/2006/metadata/properties/metaAttributes" ct:_="" ma:_="" ma:contentTypeName="Document" ma:contentTypeID="0x0101005A5B8F5EAAC22C48A11F5D9A60E6F21D" ma:contentTypeVersion="16" ma:contentTypeDescription="Crée un document." ma:contentTypeScope="" ma:versionID="f2b963976306cc54294b7f4545a3c6c4">
   <xsd:schema xmlns:xsd="http://www.w3.org/2001/XMLSchema" xmlns:xs="http://www.w3.org/2001/XMLSchema" xmlns:p="http://schemas.microsoft.com/office/2006/metadata/properties" xmlns:ns2="a1b10758-7132-46a4-a2fe-7a2cf46f51f4" xmlns:ns3="f7d9f5a6-831d-4621-8c77-cbcaf993e406" targetNamespace="http://schemas.microsoft.com/office/2006/metadata/properties" ma:root="true" ma:fieldsID="e5e135fa2fc1295e1586ddcd9c1a8904" ns2:_="" ns3:_="">
     <xsd:import namespace="a1b10758-7132-46a4-a2fe-7a2cf46f51f4"/>
@@ -7821,21 +8107,6 @@
 </ct:contentTypeSchema>
 </file>
 
-<file path=customXml/item2.xml><?xml version="1.0" encoding="utf-8"?>
-<b:Sources xmlns:b="http://schemas.openxmlformats.org/officeDocument/2006/bibliography" xmlns="http://schemas.openxmlformats.org/officeDocument/2006/bibliography" SelectedStyle="\APA.XSL" StyleName="APA"/>
-</file>
-
-<file path=customXml/item3.xml><?xml version="1.0" encoding="utf-8"?>
-<p:properties xmlns:p="http://schemas.microsoft.com/office/2006/metadata/properties" xmlns:xsi="http://www.w3.org/2001/XMLSchema-instance" xmlns:pc="http://schemas.microsoft.com/office/infopath/2007/PartnerControls">
-  <documentManagement>
-    <lcf76f155ced4ddcb4097134ff3c332f xmlns="a1b10758-7132-46a4-a2fe-7a2cf46f51f4">
-      <Terms xmlns="http://schemas.microsoft.com/office/infopath/2007/PartnerControls"/>
-    </lcf76f155ced4ddcb4097134ff3c332f>
-    <TaxCatchAll xmlns="f7d9f5a6-831d-4621-8c77-cbcaf993e406" xsi:nil="true"/>
-  </documentManagement>
-</p:properties>
-</file>
-
 <file path=customXml/item4.xml><?xml version="1.0" encoding="utf-8"?>
 <?mso-contentType ?>
 <FormTemplates xmlns="http://schemas.microsoft.com/sharepoint/v3/contenttype/forms">
@@ -7846,6 +8117,25 @@
 </file>
 
 <file path=customXml/itemProps1.xml><?xml version="1.0" encoding="utf-8"?>
+<ds:datastoreItem xmlns:ds="http://schemas.openxmlformats.org/officeDocument/2006/customXml" ds:itemID="{2319CDB8-A2CD-412D-8359-13E6B4DF1FF4}">
+  <ds:schemaRefs>
+    <ds:schemaRef ds:uri="http://schemas.microsoft.com/office/2006/metadata/properties"/>
+    <ds:schemaRef ds:uri="http://schemas.microsoft.com/office/infopath/2007/PartnerControls"/>
+    <ds:schemaRef ds:uri="a1b10758-7132-46a4-a2fe-7a2cf46f51f4"/>
+    <ds:schemaRef ds:uri="f7d9f5a6-831d-4621-8c77-cbcaf993e406"/>
+  </ds:schemaRefs>
+</ds:datastoreItem>
+</file>
+
+<file path=customXml/itemProps2.xml><?xml version="1.0" encoding="utf-8"?>
+<ds:datastoreItem xmlns:ds="http://schemas.openxmlformats.org/officeDocument/2006/customXml" ds:itemID="{568921BA-CD18-4CDB-89DC-F2A18476564E}">
+  <ds:schemaRefs>
+    <ds:schemaRef ds:uri="http://schemas.openxmlformats.org/officeDocument/2006/bibliography"/>
+  </ds:schemaRefs>
+</ds:datastoreItem>
+</file>
+
+<file path=customXml/itemProps3.xml><?xml version="1.0" encoding="utf-8"?>
 <ds:datastoreItem xmlns:ds="http://schemas.openxmlformats.org/officeDocument/2006/customXml" ds:itemID="{41546E4A-837A-4BEF-A4B8-FFD4EAB4E855}">
   <ds:schemaRefs>
     <ds:schemaRef ds:uri="http://schemas.microsoft.com/office/2006/metadata/contentType"/>
@@ -7864,25 +8154,6 @@
 </ds:datastoreItem>
 </file>
 
-<file path=customXml/itemProps2.xml><?xml version="1.0" encoding="utf-8"?>
-<ds:datastoreItem xmlns:ds="http://schemas.openxmlformats.org/officeDocument/2006/customXml" ds:itemID="{568921BA-CD18-4CDB-89DC-F2A18476564E}">
-  <ds:schemaRefs>
-    <ds:schemaRef ds:uri="http://schemas.openxmlformats.org/officeDocument/2006/bibliography"/>
-  </ds:schemaRefs>
-</ds:datastoreItem>
-</file>
-
-<file path=customXml/itemProps3.xml><?xml version="1.0" encoding="utf-8"?>
-<ds:datastoreItem xmlns:ds="http://schemas.openxmlformats.org/officeDocument/2006/customXml" ds:itemID="{2319CDB8-A2CD-412D-8359-13E6B4DF1FF4}">
-  <ds:schemaRefs>
-    <ds:schemaRef ds:uri="http://schemas.microsoft.com/office/2006/metadata/properties"/>
-    <ds:schemaRef ds:uri="http://schemas.microsoft.com/office/infopath/2007/PartnerControls"/>
-    <ds:schemaRef ds:uri="a1b10758-7132-46a4-a2fe-7a2cf46f51f4"/>
-    <ds:schemaRef ds:uri="f7d9f5a6-831d-4621-8c77-cbcaf993e406"/>
-  </ds:schemaRefs>
-</ds:datastoreItem>
-</file>
-
 <file path=customXml/itemProps4.xml><?xml version="1.0" encoding="utf-8"?>
 <ds:datastoreItem xmlns:ds="http://schemas.openxmlformats.org/officeDocument/2006/customXml" ds:itemID="{6C3F7A66-EDE3-46FD-83EB-3C265E5D2669}">
   <ds:schemaRefs>

</xml_diff>

<commit_message>
feat(Main): Added a map to the game
</commit_message>
<xml_diff>
--- a/R-P_POO-NeoDarbellay.docx
+++ b/R-P_POO-NeoDarbellay.docx
@@ -1,6 +1,6 @@
 
 <file path=word/document.xml><?xml version="1.0" encoding="utf-8"?>
-<w:document xmlns:wpc="http://schemas.microsoft.com/office/word/2010/wordprocessingCanvas" xmlns:cx="http://schemas.microsoft.com/office/drawing/2014/chartex" xmlns:cx1="http://schemas.microsoft.com/office/drawing/2015/9/8/chartex" xmlns:cx2="http://schemas.microsoft.com/office/drawing/2015/10/21/chartex" xmlns:cx3="http://schemas.microsoft.com/office/drawing/2016/5/9/chartex" xmlns:cx4="http://schemas.microsoft.com/office/drawing/2016/5/10/chartex" xmlns:cx5="http://schemas.microsoft.com/office/drawing/2016/5/11/chartex" xmlns:cx6="http://schemas.microsoft.com/office/drawing/2016/5/12/chartex" xmlns:cx7="http://schemas.microsoft.com/office/drawing/2016/5/13/chartex" xmlns:cx8="http://schemas.microsoft.com/office/drawing/2016/5/14/chartex" xmlns:mc="http://schemas.openxmlformats.org/markup-compatibility/2006" xmlns:aink="http://schemas.microsoft.com/office/drawing/2016/ink" xmlns:am3d="http://schemas.microsoft.com/office/drawing/2017/model3d" xmlns:o="urn:schemas-microsoft-com:office:office" xmlns:oel="http://schemas.microsoft.com/office/2019/extlst" xmlns:r="http://schemas.openxmlformats.org/officeDocument/2006/relationships" xmlns:m="http://schemas.openxmlformats.org/officeDocument/2006/math" xmlns:v="urn:schemas-microsoft-com:vml" xmlns:wp14="http://schemas.microsoft.com/office/word/2010/wordprocessingDrawing" xmlns:wp="http://schemas.openxmlformats.org/drawingml/2006/wordprocessingDrawing" xmlns:w10="urn:schemas-microsoft-com:office:word" xmlns:w="http://schemas.openxmlformats.org/wordprocessingml/2006/main" xmlns:w14="http://schemas.microsoft.com/office/word/2010/wordml" xmlns:w15="http://schemas.microsoft.com/office/word/2012/wordml" xmlns:w16cex="http://schemas.microsoft.com/office/word/2018/wordml/cex" xmlns:w16cid="http://schemas.microsoft.com/office/word/2016/wordml/cid" xmlns:w16="http://schemas.microsoft.com/office/word/2018/wordml" xmlns:w16du="http://schemas.microsoft.com/office/word/2023/wordml/word16du" xmlns:w16sdtdh="http://schemas.microsoft.com/office/word/2020/wordml/sdtdatahash" xmlns:w16sdtfl="http://schemas.microsoft.com/office/word/2024/wordml/sdtformatlock" xmlns:w16se="http://schemas.microsoft.com/office/word/2015/wordml/symex" xmlns:wpg="http://schemas.microsoft.com/office/word/2010/wordprocessingGroup" xmlns:wpi="http://schemas.microsoft.com/office/word/2010/wordprocessingInk" xmlns:wne="http://schemas.microsoft.com/office/word/2006/wordml" xmlns:wps="http://schemas.microsoft.com/office/word/2010/wordprocessingShape" mc:Ignorable="w14 w15 w16se w16cid w16 w16cex w16sdtdh w16sdtfl w16du wp14">
+<w:document xmlns:wpc="http://schemas.microsoft.com/office/word/2010/wordprocessingCanvas" xmlns:cx="http://schemas.microsoft.com/office/drawing/2014/chartex" xmlns:cx1="http://schemas.microsoft.com/office/drawing/2015/9/8/chartex" xmlns:cx2="http://schemas.microsoft.com/office/drawing/2015/10/21/chartex" xmlns:cx3="http://schemas.microsoft.com/office/drawing/2016/5/9/chartex" xmlns:cx4="http://schemas.microsoft.com/office/drawing/2016/5/10/chartex" xmlns:cx5="http://schemas.microsoft.com/office/drawing/2016/5/11/chartex" xmlns:cx6="http://schemas.microsoft.com/office/drawing/2016/5/12/chartex" xmlns:cx7="http://schemas.microsoft.com/office/drawing/2016/5/13/chartex" xmlns:cx8="http://schemas.microsoft.com/office/drawing/2016/5/14/chartex" xmlns:mc="http://schemas.openxmlformats.org/markup-compatibility/2006" xmlns:aink="http://schemas.microsoft.com/office/drawing/2016/ink" xmlns:am3d="http://schemas.microsoft.com/office/drawing/2017/model3d" xmlns:o="urn:schemas-microsoft-com:office:office" xmlns:oel="http://schemas.microsoft.com/office/2019/extlst" xmlns:r="http://schemas.openxmlformats.org/officeDocument/2006/relationships" xmlns:m="http://schemas.openxmlformats.org/officeDocument/2006/math" xmlns:v="urn:schemas-microsoft-com:vml" xmlns:wp14="http://schemas.microsoft.com/office/word/2010/wordprocessingDrawing" xmlns:wp="http://schemas.openxmlformats.org/drawingml/2006/wordprocessingDrawing" xmlns:w10="urn:schemas-microsoft-com:office:word" xmlns:w="http://schemas.openxmlformats.org/wordprocessingml/2006/main" xmlns:w14="http://schemas.microsoft.com/office/word/2010/wordml" xmlns:w15="http://schemas.microsoft.com/office/word/2012/wordml" xmlns:w16cex="http://schemas.microsoft.com/office/word/2018/wordml/cex" xmlns:w16cid="http://schemas.microsoft.com/office/word/2016/wordml/cid" xmlns:w16="http://schemas.microsoft.com/office/word/2018/wordml" xmlns:w16sdtdh="http://schemas.microsoft.com/office/word/2020/wordml/sdtdatahash" xmlns:w16se="http://schemas.microsoft.com/office/word/2015/wordml/symex" xmlns:wpg="http://schemas.microsoft.com/office/word/2010/wordprocessingGroup" xmlns:wpi="http://schemas.microsoft.com/office/word/2010/wordprocessingInk" xmlns:wne="http://schemas.microsoft.com/office/word/2006/wordml" xmlns:wps="http://schemas.microsoft.com/office/word/2010/wordprocessingShape" mc:Ignorable="w14 w15 w16se w16cid w16 w16cex w16sdtdh wp14">
   <w:body>
     <w:p>
       <w:pPr>
@@ -187,7 +187,7 @@
         </w:rPr>
         <w:fldChar w:fldCharType="separate"/>
       </w:r>
-      <w:hyperlink w:anchor="_Toc212235004" w:history="1">
+      <w:hyperlink w:anchor="_Toc212468870" w:history="1">
         <w:r>
           <w:rPr>
             <w:rStyle w:val="Lienhypertexte"/>
@@ -236,7 +236,7 @@
             <w:noProof/>
             <w:webHidden/>
           </w:rPr>
-          <w:instrText xml:space="preserve"> PAGEREF _Toc212235004 \h </w:instrText>
+          <w:instrText xml:space="preserve"> PAGEREF _Toc212468870 \h </w:instrText>
         </w:r>
         <w:r>
           <w:rPr>
@@ -287,7 +287,7 @@
           <w14:ligatures w14:val="standardContextual"/>
         </w:rPr>
       </w:pPr>
-      <w:hyperlink w:anchor="_Toc212235005" w:history="1">
+      <w:hyperlink w:anchor="_Toc212468871" w:history="1">
         <w:r>
           <w:rPr>
             <w:rStyle w:val="Lienhypertexte"/>
@@ -336,7 +336,7 @@
             <w:noProof/>
             <w:webHidden/>
           </w:rPr>
-          <w:instrText xml:space="preserve"> PAGEREF _Toc212235005 \h </w:instrText>
+          <w:instrText xml:space="preserve"> PAGEREF _Toc212468871 \h </w:instrText>
         </w:r>
         <w:r>
           <w:rPr>
@@ -385,7 +385,7 @@
           <w14:ligatures w14:val="standardContextual"/>
         </w:rPr>
       </w:pPr>
-      <w:hyperlink w:anchor="_Toc212235006" w:history="1">
+      <w:hyperlink w:anchor="_Toc212468872" w:history="1">
         <w:r>
           <w:rPr>
             <w:rStyle w:val="Lienhypertexte"/>
@@ -432,7 +432,7 @@
             <w:noProof/>
             <w:webHidden/>
           </w:rPr>
-          <w:instrText xml:space="preserve"> PAGEREF _Toc212235006 \h </w:instrText>
+          <w:instrText xml:space="preserve"> PAGEREF _Toc212468872 \h </w:instrText>
         </w:r>
         <w:r>
           <w:rPr>
@@ -481,7 +481,7 @@
           <w14:ligatures w14:val="standardContextual"/>
         </w:rPr>
       </w:pPr>
-      <w:hyperlink w:anchor="_Toc212235007" w:history="1">
+      <w:hyperlink w:anchor="_Toc212468873" w:history="1">
         <w:r>
           <w:rPr>
             <w:rStyle w:val="Lienhypertexte"/>
@@ -528,7 +528,7 @@
             <w:noProof/>
             <w:webHidden/>
           </w:rPr>
-          <w:instrText xml:space="preserve"> PAGEREF _Toc212235007 \h </w:instrText>
+          <w:instrText xml:space="preserve"> PAGEREF _Toc212468873 \h </w:instrText>
         </w:r>
         <w:r>
           <w:rPr>
@@ -577,7 +577,7 @@
           <w14:ligatures w14:val="standardContextual"/>
         </w:rPr>
       </w:pPr>
-      <w:hyperlink w:anchor="_Toc212235008" w:history="1">
+      <w:hyperlink w:anchor="_Toc212468874" w:history="1">
         <w:r>
           <w:rPr>
             <w:rStyle w:val="Lienhypertexte"/>
@@ -624,7 +624,7 @@
             <w:noProof/>
             <w:webHidden/>
           </w:rPr>
-          <w:instrText xml:space="preserve"> PAGEREF _Toc212235008 \h </w:instrText>
+          <w:instrText xml:space="preserve"> PAGEREF _Toc212468874 \h </w:instrText>
         </w:r>
         <w:r>
           <w:rPr>
@@ -673,7 +673,7 @@
           <w14:ligatures w14:val="standardContextual"/>
         </w:rPr>
       </w:pPr>
-      <w:hyperlink w:anchor="_Toc212235009" w:history="1">
+      <w:hyperlink w:anchor="_Toc212468875" w:history="1">
         <w:r>
           <w:rPr>
             <w:rStyle w:val="Lienhypertexte"/>
@@ -720,7 +720,7 @@
             <w:noProof/>
             <w:webHidden/>
           </w:rPr>
-          <w:instrText xml:space="preserve"> PAGEREF _Toc212235009 \h </w:instrText>
+          <w:instrText xml:space="preserve"> PAGEREF _Toc212468875 \h </w:instrText>
         </w:r>
         <w:r>
           <w:rPr>
@@ -769,7 +769,7 @@
           <w14:ligatures w14:val="standardContextual"/>
         </w:rPr>
       </w:pPr>
-      <w:hyperlink w:anchor="_Toc212235010" w:history="1">
+      <w:hyperlink w:anchor="_Toc212468876" w:history="1">
         <w:r>
           <w:rPr>
             <w:rStyle w:val="Lienhypertexte"/>
@@ -816,7 +816,103 @@
             <w:noProof/>
             <w:webHidden/>
           </w:rPr>
-          <w:instrText xml:space="preserve"> PAGEREF _Toc212235010 \h </w:instrText>
+          <w:instrText xml:space="preserve"> PAGEREF _Toc212468876 \h </w:instrText>
+        </w:r>
+        <w:r>
+          <w:rPr>
+            <w:noProof/>
+            <w:webHidden/>
+          </w:rPr>
+        </w:r>
+        <w:r>
+          <w:rPr>
+            <w:noProof/>
+            <w:webHidden/>
+          </w:rPr>
+          <w:fldChar w:fldCharType="separate"/>
+        </w:r>
+        <w:r>
+          <w:rPr>
+            <w:noProof/>
+            <w:webHidden/>
+          </w:rPr>
+          <w:t>3</w:t>
+        </w:r>
+        <w:r>
+          <w:rPr>
+            <w:noProof/>
+            <w:webHidden/>
+          </w:rPr>
+          <w:fldChar w:fldCharType="end"/>
+        </w:r>
+      </w:hyperlink>
+    </w:p>
+    <w:p>
+      <w:pPr>
+        <w:pStyle w:val="TM2"/>
+        <w:tabs>
+          <w:tab w:val="left" w:pos="800"/>
+          <w:tab w:val="right" w:leader="dot" w:pos="9060"/>
+        </w:tabs>
+        <w:rPr>
+          <w:rFonts w:eastAsiaTheme="minorEastAsia" w:cstheme="minorBidi"/>
+          <w:smallCaps w:val="0"/>
+          <w:noProof/>
+          <w:kern w:val="2"/>
+          <w:sz w:val="24"/>
+          <w:szCs w:val="24"/>
+          <w:lang w:val="fr-CH"/>
+          <w14:ligatures w14:val="standardContextual"/>
+        </w:rPr>
+      </w:pPr>
+      <w:hyperlink w:anchor="_Toc212468877" w:history="1">
+        <w:r>
+          <w:rPr>
+            <w:rStyle w:val="Lienhypertexte"/>
+            <w:noProof/>
+          </w:rPr>
+          <w:t>2.6</w:t>
+        </w:r>
+        <w:r>
+          <w:rPr>
+            <w:rFonts w:eastAsiaTheme="minorEastAsia" w:cstheme="minorBidi"/>
+            <w:smallCaps w:val="0"/>
+            <w:noProof/>
+            <w:kern w:val="2"/>
+            <w:sz w:val="24"/>
+            <w:szCs w:val="24"/>
+            <w:lang w:val="fr-CH"/>
+            <w14:ligatures w14:val="standardContextual"/>
+          </w:rPr>
+          <w:tab/>
+        </w:r>
+        <w:r>
+          <w:rPr>
+            <w:rStyle w:val="Lienhypertexte"/>
+            <w:noProof/>
+          </w:rPr>
+          <w:t>27.10.2025</w:t>
+        </w:r>
+        <w:r>
+          <w:rPr>
+            <w:noProof/>
+            <w:webHidden/>
+          </w:rPr>
+          <w:tab/>
+        </w:r>
+        <w:r>
+          <w:rPr>
+            <w:noProof/>
+            <w:webHidden/>
+          </w:rPr>
+          <w:fldChar w:fldCharType="begin"/>
+        </w:r>
+        <w:r>
+          <w:rPr>
+            <w:noProof/>
+            <w:webHidden/>
+          </w:rPr>
+          <w:instrText xml:space="preserve"> PAGEREF _Toc212468877 \h </w:instrText>
         </w:r>
         <w:r>
           <w:rPr>
@@ -867,7 +963,7 @@
           <w14:ligatures w14:val="standardContextual"/>
         </w:rPr>
       </w:pPr>
-      <w:hyperlink w:anchor="_Toc212235011" w:history="1">
+      <w:hyperlink w:anchor="_Toc212468878" w:history="1">
         <w:r>
           <w:rPr>
             <w:rStyle w:val="Lienhypertexte"/>
@@ -916,7 +1012,7 @@
             <w:noProof/>
             <w:webHidden/>
           </w:rPr>
-          <w:instrText xml:space="preserve"> PAGEREF _Toc212235011 \h </w:instrText>
+          <w:instrText xml:space="preserve"> PAGEREF _Toc212468878 \h </w:instrText>
         </w:r>
         <w:r>
           <w:rPr>
@@ -936,7 +1032,7 @@
             <w:noProof/>
             <w:webHidden/>
           </w:rPr>
-          <w:t>3</w:t>
+          <w:t>4</w:t>
         </w:r>
         <w:r>
           <w:rPr>
@@ -965,7 +1061,7 @@
           <w14:ligatures w14:val="standardContextual"/>
         </w:rPr>
       </w:pPr>
-      <w:hyperlink w:anchor="_Toc212235012" w:history="1">
+      <w:hyperlink w:anchor="_Toc212468879" w:history="1">
         <w:r>
           <w:rPr>
             <w:rStyle w:val="Lienhypertexte"/>
@@ -1012,7 +1108,7 @@
             <w:noProof/>
             <w:webHidden/>
           </w:rPr>
-          <w:instrText xml:space="preserve"> PAGEREF _Toc212235012 \h </w:instrText>
+          <w:instrText xml:space="preserve"> PAGEREF _Toc212468879 \h </w:instrText>
         </w:r>
         <w:r>
           <w:rPr>
@@ -1032,7 +1128,7 @@
             <w:noProof/>
             <w:webHidden/>
           </w:rPr>
-          <w:t>3</w:t>
+          <w:t>4</w:t>
         </w:r>
         <w:r>
           <w:rPr>
@@ -1061,7 +1157,7 @@
           <w14:ligatures w14:val="standardContextual"/>
         </w:rPr>
       </w:pPr>
-      <w:hyperlink w:anchor="_Toc212235013" w:history="1">
+      <w:hyperlink w:anchor="_Toc212468880" w:history="1">
         <w:r>
           <w:rPr>
             <w:rStyle w:val="Lienhypertexte"/>
@@ -1108,7 +1204,7 @@
             <w:noProof/>
             <w:webHidden/>
           </w:rPr>
-          <w:instrText xml:space="preserve"> PAGEREF _Toc212235013 \h </w:instrText>
+          <w:instrText xml:space="preserve"> PAGEREF _Toc212468880 \h </w:instrText>
         </w:r>
         <w:r>
           <w:rPr>
@@ -1157,7 +1253,7 @@
           <w14:ligatures w14:val="standardContextual"/>
         </w:rPr>
       </w:pPr>
-      <w:hyperlink w:anchor="_Toc212235014" w:history="1">
+      <w:hyperlink w:anchor="_Toc212468881" w:history="1">
         <w:r>
           <w:rPr>
             <w:rStyle w:val="Lienhypertexte"/>
@@ -1204,7 +1300,7 @@
             <w:noProof/>
             <w:webHidden/>
           </w:rPr>
-          <w:instrText xml:space="preserve"> PAGEREF _Toc212235014 \h </w:instrText>
+          <w:instrText xml:space="preserve"> PAGEREF _Toc212468881 \h </w:instrText>
         </w:r>
         <w:r>
           <w:rPr>
@@ -1255,7 +1351,7 @@
       <w:pPr>
         <w:pStyle w:val="Titre1"/>
       </w:pPr>
-      <w:bookmarkStart w:id="0" w:name="_Toc212235004"/>
+      <w:bookmarkStart w:id="0" w:name="_Toc212468870"/>
       <w:r>
         <w:lastRenderedPageBreak/>
         <w:t>Functional analysis</w:t>
@@ -1303,7 +1399,7 @@
       <w:pPr>
         <w:pStyle w:val="Titre1"/>
       </w:pPr>
-      <w:bookmarkStart w:id="1" w:name="_Toc212235005"/>
+      <w:bookmarkStart w:id="1" w:name="_Toc212468871"/>
       <w:r>
         <w:t>Conception</w:t>
       </w:r>
@@ -1313,7 +1409,7 @@
       <w:pPr>
         <w:pStyle w:val="Titre2"/>
       </w:pPr>
-      <w:bookmarkStart w:id="2" w:name="_Toc212235006"/>
+      <w:bookmarkStart w:id="2" w:name="_Toc212468872"/>
       <w:r>
         <w:t>29.09.2025</w:t>
       </w:r>
@@ -1348,13 +1444,8 @@
         </w:numPr>
       </w:pPr>
       <w:r>
-        <w:t xml:space="preserve">The </w:t>
+        <w:t>The work log</w:t>
       </w:r>
-      <w:proofErr w:type="gramStart"/>
-      <w:r>
-        <w:t>work log</w:t>
-      </w:r>
-      <w:proofErr w:type="gramEnd"/>
     </w:p>
     <w:p>
       <w:pPr>
@@ -1365,13 +1456,8 @@
         </w:numPr>
       </w:pPr>
       <w:r>
-        <w:t xml:space="preserve">The GitHub </w:t>
+        <w:t>The GitHub repo</w:t>
       </w:r>
-      <w:proofErr w:type="gramStart"/>
-      <w:r>
-        <w:t>repo</w:t>
-      </w:r>
-      <w:proofErr w:type="gramEnd"/>
     </w:p>
     <w:p>
       <w:pPr>
@@ -1418,7 +1504,7 @@
       <w:pPr>
         <w:pStyle w:val="Titre2"/>
       </w:pPr>
-      <w:bookmarkStart w:id="3" w:name="_Toc212235007"/>
+      <w:bookmarkStart w:id="3" w:name="_Toc212468873"/>
       <w:r>
         <w:t>30.09.2025</w:t>
       </w:r>
@@ -1459,7 +1545,7 @@
       <w:pPr>
         <w:pStyle w:val="Titre2"/>
       </w:pPr>
-      <w:bookmarkStart w:id="4" w:name="_Toc212235008"/>
+      <w:bookmarkStart w:id="4" w:name="_Toc212468874"/>
       <w:r>
         <w:t>06.10.2025</w:t>
       </w:r>
@@ -1495,7 +1581,7 @@
       <w:pPr>
         <w:pStyle w:val="Titre2"/>
       </w:pPr>
-      <w:bookmarkStart w:id="5" w:name="_Toc212235009"/>
+      <w:bookmarkStart w:id="5" w:name="_Toc212468875"/>
       <w:r>
         <w:t>07.10.2025</w:t>
       </w:r>
@@ -1531,7 +1617,7 @@
       <w:pPr>
         <w:pStyle w:val="Titre2"/>
       </w:pPr>
-      <w:bookmarkStart w:id="6" w:name="_Toc212235010"/>
+      <w:bookmarkStart w:id="6" w:name="_Toc212468876"/>
       <w:r>
         <w:t>Autumn break</w:t>
       </w:r>
@@ -1569,28 +1655,66 @@
     </w:p>
     <w:p>
       <w:pPr>
-        <w:pStyle w:val="Corpsdetexte"/>
+        <w:pStyle w:val="Retraitcorpsdetexte"/>
       </w:pPr>
     </w:p>
     <w:p>
       <w:pPr>
-        <w:pStyle w:val="Titre1"/>
-      </w:pPr>
-      <w:bookmarkStart w:id="7" w:name="_Toc212235011"/>
+        <w:pStyle w:val="Titre2"/>
+      </w:pPr>
+      <w:bookmarkStart w:id="7" w:name="_Toc212468877"/>
       <w:r>
-        <w:t>Usage of AI during this project</w:t>
+        <w:t>27.10.2025</w:t>
       </w:r>
       <w:bookmarkEnd w:id="7"/>
     </w:p>
     <w:p>
       <w:pPr>
+        <w:pStyle w:val="Retraitcorpsdetexte"/>
+      </w:pPr>
+      <w:r>
+        <w:t xml:space="preserve">During the fifth session of the project, I modified some variables to make the game run better and worked </w:t>
+      </w:r>
+      <w:r>
+        <w:t>on the game’s</w:t>
+      </w:r>
+      <w:r>
+        <w:t xml:space="preserve"> </w:t>
+      </w:r>
+      <w:r>
+        <w:t>map.</w:t>
+      </w:r>
+    </w:p>
+    <w:p>
+      <w:pPr>
+        <w:pStyle w:val="Retraitcorpsdetexte"/>
+      </w:pPr>
+    </w:p>
+    <w:p>
+      <w:pPr>
+        <w:pStyle w:val="Corpsdetexte"/>
+      </w:pPr>
+    </w:p>
+    <w:p>
+      <w:pPr>
+        <w:pStyle w:val="Titre1"/>
+      </w:pPr>
+      <w:bookmarkStart w:id="8" w:name="_Toc212468878"/>
+      <w:r>
+        <w:lastRenderedPageBreak/>
+        <w:t>Usage of AI during this project</w:t>
+      </w:r>
+      <w:bookmarkEnd w:id="8"/>
+    </w:p>
+    <w:p>
+      <w:pPr>
         <w:pStyle w:val="Titre2"/>
       </w:pPr>
-      <w:bookmarkStart w:id="8" w:name="_Toc212235012"/>
+      <w:bookmarkStart w:id="9" w:name="_Toc212468879"/>
       <w:r>
         <w:t>30.09.2025</w:t>
       </w:r>
-      <w:bookmarkEnd w:id="8"/>
+      <w:bookmarkEnd w:id="9"/>
     </w:p>
     <w:p>
       <w:pPr>
@@ -1636,7 +1760,6 @@
           <w:rFonts w:ascii="Consolas" w:hAnsi="Consolas"/>
           <w:noProof/>
         </w:rPr>
-        <w:lastRenderedPageBreak/>
         <w:t>bool blnInBoundY = _intY &gt;= 0 &amp;&amp; _intY + _intSpeedY &gt;= 0 &amp;&amp; _intY &lt;= 464 &amp;&amp; _intY + _intSpeedY &lt;= 464;</w:t>
       </w:r>
     </w:p>
@@ -1662,11 +1785,11 @@
       <w:pPr>
         <w:pStyle w:val="Titre2"/>
       </w:pPr>
-      <w:bookmarkStart w:id="9" w:name="_Toc212235013"/>
+      <w:bookmarkStart w:id="10" w:name="_Toc212468880"/>
       <w:r>
         <w:t>06.10.2025</w:t>
       </w:r>
-      <w:bookmarkEnd w:id="9"/>
+      <w:bookmarkEnd w:id="10"/>
     </w:p>
     <w:p>
       <w:pPr>
@@ -1709,11 +1832,11 @@
       <w:pPr>
         <w:pStyle w:val="Titre2"/>
       </w:pPr>
-      <w:bookmarkStart w:id="10" w:name="_Toc212235014"/>
+      <w:bookmarkStart w:id="11" w:name="_Toc212468881"/>
       <w:r>
         <w:t>07.10.2025</w:t>
       </w:r>
-      <w:bookmarkEnd w:id="10"/>
+      <w:bookmarkEnd w:id="11"/>
     </w:p>
     <w:p>
       <w:pPr>
@@ -1737,7 +1860,7 @@
 </file>
 
 <file path=word/endnotes.xml><?xml version="1.0" encoding="utf-8"?>
-<w:endnotes xmlns:wpc="http://schemas.microsoft.com/office/word/2010/wordprocessingCanvas" xmlns:cx="http://schemas.microsoft.com/office/drawing/2014/chartex" xmlns:cx1="http://schemas.microsoft.com/office/drawing/2015/9/8/chartex" xmlns:cx2="http://schemas.microsoft.com/office/drawing/2015/10/21/chartex" xmlns:cx3="http://schemas.microsoft.com/office/drawing/2016/5/9/chartex" xmlns:cx4="http://schemas.microsoft.com/office/drawing/2016/5/10/chartex" xmlns:cx5="http://schemas.microsoft.com/office/drawing/2016/5/11/chartex" xmlns:cx6="http://schemas.microsoft.com/office/drawing/2016/5/12/chartex" xmlns:cx7="http://schemas.microsoft.com/office/drawing/2016/5/13/chartex" xmlns:cx8="http://schemas.microsoft.com/office/drawing/2016/5/14/chartex" xmlns:mc="http://schemas.openxmlformats.org/markup-compatibility/2006" xmlns:aink="http://schemas.microsoft.com/office/drawing/2016/ink" xmlns:am3d="http://schemas.microsoft.com/office/drawing/2017/model3d" xmlns:o="urn:schemas-microsoft-com:office:office" xmlns:oel="http://schemas.microsoft.com/office/2019/extlst" xmlns:r="http://schemas.openxmlformats.org/officeDocument/2006/relationships" xmlns:m="http://schemas.openxmlformats.org/officeDocument/2006/math" xmlns:v="urn:schemas-microsoft-com:vml" xmlns:wp14="http://schemas.microsoft.com/office/word/2010/wordprocessingDrawing" xmlns:wp="http://schemas.openxmlformats.org/drawingml/2006/wordprocessingDrawing" xmlns:w10="urn:schemas-microsoft-com:office:word" xmlns:w="http://schemas.openxmlformats.org/wordprocessingml/2006/main" xmlns:w14="http://schemas.microsoft.com/office/word/2010/wordml" xmlns:w15="http://schemas.microsoft.com/office/word/2012/wordml" xmlns:w16cex="http://schemas.microsoft.com/office/word/2018/wordml/cex" xmlns:w16cid="http://schemas.microsoft.com/office/word/2016/wordml/cid" xmlns:w16="http://schemas.microsoft.com/office/word/2018/wordml" xmlns:w16du="http://schemas.microsoft.com/office/word/2023/wordml/word16du" xmlns:w16sdtdh="http://schemas.microsoft.com/office/word/2020/wordml/sdtdatahash" xmlns:w16sdtfl="http://schemas.microsoft.com/office/word/2024/wordml/sdtformatlock" xmlns:w16se="http://schemas.microsoft.com/office/word/2015/wordml/symex" xmlns:wpg="http://schemas.microsoft.com/office/word/2010/wordprocessingGroup" xmlns:wpi="http://schemas.microsoft.com/office/word/2010/wordprocessingInk" xmlns:wne="http://schemas.microsoft.com/office/word/2006/wordml" xmlns:wps="http://schemas.microsoft.com/office/word/2010/wordprocessingShape" mc:Ignorable="w14 w15 w16se w16cid w16 w16cex w16sdtdh w16sdtfl w16du wp14">
+<w:endnotes xmlns:wpc="http://schemas.microsoft.com/office/word/2010/wordprocessingCanvas" xmlns:cx="http://schemas.microsoft.com/office/drawing/2014/chartex" xmlns:cx1="http://schemas.microsoft.com/office/drawing/2015/9/8/chartex" xmlns:cx2="http://schemas.microsoft.com/office/drawing/2015/10/21/chartex" xmlns:cx3="http://schemas.microsoft.com/office/drawing/2016/5/9/chartex" xmlns:cx4="http://schemas.microsoft.com/office/drawing/2016/5/10/chartex" xmlns:cx5="http://schemas.microsoft.com/office/drawing/2016/5/11/chartex" xmlns:cx6="http://schemas.microsoft.com/office/drawing/2016/5/12/chartex" xmlns:cx7="http://schemas.microsoft.com/office/drawing/2016/5/13/chartex" xmlns:cx8="http://schemas.microsoft.com/office/drawing/2016/5/14/chartex" xmlns:mc="http://schemas.openxmlformats.org/markup-compatibility/2006" xmlns:aink="http://schemas.microsoft.com/office/drawing/2016/ink" xmlns:am3d="http://schemas.microsoft.com/office/drawing/2017/model3d" xmlns:o="urn:schemas-microsoft-com:office:office" xmlns:oel="http://schemas.microsoft.com/office/2019/extlst" xmlns:r="http://schemas.openxmlformats.org/officeDocument/2006/relationships" xmlns:m="http://schemas.openxmlformats.org/officeDocument/2006/math" xmlns:v="urn:schemas-microsoft-com:vml" xmlns:wp14="http://schemas.microsoft.com/office/word/2010/wordprocessingDrawing" xmlns:wp="http://schemas.openxmlformats.org/drawingml/2006/wordprocessingDrawing" xmlns:w10="urn:schemas-microsoft-com:office:word" xmlns:w="http://schemas.openxmlformats.org/wordprocessingml/2006/main" xmlns:w14="http://schemas.microsoft.com/office/word/2010/wordml" xmlns:w15="http://schemas.microsoft.com/office/word/2012/wordml" xmlns:w16cex="http://schemas.microsoft.com/office/word/2018/wordml/cex" xmlns:w16cid="http://schemas.microsoft.com/office/word/2016/wordml/cid" xmlns:w16="http://schemas.microsoft.com/office/word/2018/wordml" xmlns:w16sdtdh="http://schemas.microsoft.com/office/word/2020/wordml/sdtdatahash" xmlns:w16se="http://schemas.microsoft.com/office/word/2015/wordml/symex" xmlns:wpg="http://schemas.microsoft.com/office/word/2010/wordprocessingGroup" xmlns:wpi="http://schemas.microsoft.com/office/word/2010/wordprocessingInk" xmlns:wne="http://schemas.microsoft.com/office/word/2006/wordml" xmlns:wps="http://schemas.microsoft.com/office/word/2010/wordprocessingShape" mc:Ignorable="w14 w15 w16se w16cid w16 w16cex w16sdtdh wp14">
   <w:endnote w:type="separator" w:id="-1">
     <w:p>
       <w:r>
@@ -1756,7 +1879,7 @@
 </file>
 
 <file path=word/footer1.xml><?xml version="1.0" encoding="utf-8"?>
-<w:ftr xmlns:wpc="http://schemas.microsoft.com/office/word/2010/wordprocessingCanvas" xmlns:cx="http://schemas.microsoft.com/office/drawing/2014/chartex" xmlns:cx1="http://schemas.microsoft.com/office/drawing/2015/9/8/chartex" xmlns:cx2="http://schemas.microsoft.com/office/drawing/2015/10/21/chartex" xmlns:cx3="http://schemas.microsoft.com/office/drawing/2016/5/9/chartex" xmlns:cx4="http://schemas.microsoft.com/office/drawing/2016/5/10/chartex" xmlns:cx5="http://schemas.microsoft.com/office/drawing/2016/5/11/chartex" xmlns:cx6="http://schemas.microsoft.com/office/drawing/2016/5/12/chartex" xmlns:cx7="http://schemas.microsoft.com/office/drawing/2016/5/13/chartex" xmlns:cx8="http://schemas.microsoft.com/office/drawing/2016/5/14/chartex" xmlns:mc="http://schemas.openxmlformats.org/markup-compatibility/2006" xmlns:aink="http://schemas.microsoft.com/office/drawing/2016/ink" xmlns:am3d="http://schemas.microsoft.com/office/drawing/2017/model3d" xmlns:o="urn:schemas-microsoft-com:office:office" xmlns:oel="http://schemas.microsoft.com/office/2019/extlst" xmlns:r="http://schemas.openxmlformats.org/officeDocument/2006/relationships" xmlns:m="http://schemas.openxmlformats.org/officeDocument/2006/math" xmlns:v="urn:schemas-microsoft-com:vml" xmlns:wp14="http://schemas.microsoft.com/office/word/2010/wordprocessingDrawing" xmlns:wp="http://schemas.openxmlformats.org/drawingml/2006/wordprocessingDrawing" xmlns:w10="urn:schemas-microsoft-com:office:word" xmlns:w="http://schemas.openxmlformats.org/wordprocessingml/2006/main" xmlns:w14="http://schemas.microsoft.com/office/word/2010/wordml" xmlns:w15="http://schemas.microsoft.com/office/word/2012/wordml" xmlns:w16cex="http://schemas.microsoft.com/office/word/2018/wordml/cex" xmlns:w16cid="http://schemas.microsoft.com/office/word/2016/wordml/cid" xmlns:w16="http://schemas.microsoft.com/office/word/2018/wordml" xmlns:w16du="http://schemas.microsoft.com/office/word/2023/wordml/word16du" xmlns:w16sdtdh="http://schemas.microsoft.com/office/word/2020/wordml/sdtdatahash" xmlns:w16sdtfl="http://schemas.microsoft.com/office/word/2024/wordml/sdtformatlock" xmlns:w16se="http://schemas.microsoft.com/office/word/2015/wordml/symex" xmlns:wpg="http://schemas.microsoft.com/office/word/2010/wordprocessingGroup" xmlns:wpi="http://schemas.microsoft.com/office/word/2010/wordprocessingInk" xmlns:wne="http://schemas.microsoft.com/office/word/2006/wordml" xmlns:wps="http://schemas.microsoft.com/office/word/2010/wordprocessingShape" mc:Ignorable="w14 w15 w16se w16cid w16 w16cex w16sdtdh w16sdtfl w16du wp14">
+<w:ftr xmlns:wpc="http://schemas.microsoft.com/office/word/2010/wordprocessingCanvas" xmlns:cx="http://schemas.microsoft.com/office/drawing/2014/chartex" xmlns:cx1="http://schemas.microsoft.com/office/drawing/2015/9/8/chartex" xmlns:cx2="http://schemas.microsoft.com/office/drawing/2015/10/21/chartex" xmlns:cx3="http://schemas.microsoft.com/office/drawing/2016/5/9/chartex" xmlns:cx4="http://schemas.microsoft.com/office/drawing/2016/5/10/chartex" xmlns:cx5="http://schemas.microsoft.com/office/drawing/2016/5/11/chartex" xmlns:cx6="http://schemas.microsoft.com/office/drawing/2016/5/12/chartex" xmlns:cx7="http://schemas.microsoft.com/office/drawing/2016/5/13/chartex" xmlns:cx8="http://schemas.microsoft.com/office/drawing/2016/5/14/chartex" xmlns:mc="http://schemas.openxmlformats.org/markup-compatibility/2006" xmlns:aink="http://schemas.microsoft.com/office/drawing/2016/ink" xmlns:am3d="http://schemas.microsoft.com/office/drawing/2017/model3d" xmlns:o="urn:schemas-microsoft-com:office:office" xmlns:oel="http://schemas.microsoft.com/office/2019/extlst" xmlns:r="http://schemas.openxmlformats.org/officeDocument/2006/relationships" xmlns:m="http://schemas.openxmlformats.org/officeDocument/2006/math" xmlns:v="urn:schemas-microsoft-com:vml" xmlns:wp14="http://schemas.microsoft.com/office/word/2010/wordprocessingDrawing" xmlns:wp="http://schemas.openxmlformats.org/drawingml/2006/wordprocessingDrawing" xmlns:w10="urn:schemas-microsoft-com:office:word" xmlns:w="http://schemas.openxmlformats.org/wordprocessingml/2006/main" xmlns:w14="http://schemas.microsoft.com/office/word/2010/wordml" xmlns:w15="http://schemas.microsoft.com/office/word/2012/wordml" xmlns:w16cex="http://schemas.microsoft.com/office/word/2018/wordml/cex" xmlns:w16cid="http://schemas.microsoft.com/office/word/2016/wordml/cid" xmlns:w16="http://schemas.microsoft.com/office/word/2018/wordml" xmlns:w16sdtdh="http://schemas.microsoft.com/office/word/2020/wordml/sdtdatahash" xmlns:w16se="http://schemas.microsoft.com/office/word/2015/wordml/symex" xmlns:wpg="http://schemas.microsoft.com/office/word/2010/wordprocessingGroup" xmlns:wpi="http://schemas.microsoft.com/office/word/2010/wordprocessingInk" xmlns:wne="http://schemas.microsoft.com/office/word/2006/wordml" xmlns:wps="http://schemas.microsoft.com/office/word/2010/wordprocessingShape" mc:Ignorable="w14 w15 w16se w16cid w16 w16cex w16sdtdh wp14">
   <w:tbl>
     <w:tblPr>
       <w:tblStyle w:val="Grilledutableau"/>
@@ -2204,7 +2327,7 @@
                 <w:noProof/>
                 <w:szCs w:val="16"/>
               </w:rPr>
-              <w:t>13</w:t>
+              <w:t>15</w:t>
             </w:r>
           </w:fldSimple>
           <w:r>
@@ -2255,7 +2378,7 @@
               <w:noProof/>
               <w:szCs w:val="16"/>
             </w:rPr>
-            <w:t>24.10.2025 21:49</w:t>
+            <w:t>27.10.2025 14:47</w:t>
           </w:r>
           <w:r>
             <w:rPr>
@@ -2314,7 +2437,7 @@
 </file>
 
 <file path=word/footnotes.xml><?xml version="1.0" encoding="utf-8"?>
-<w:footnotes xmlns:wpc="http://schemas.microsoft.com/office/word/2010/wordprocessingCanvas" xmlns:cx="http://schemas.microsoft.com/office/drawing/2014/chartex" xmlns:cx1="http://schemas.microsoft.com/office/drawing/2015/9/8/chartex" xmlns:cx2="http://schemas.microsoft.com/office/drawing/2015/10/21/chartex" xmlns:cx3="http://schemas.microsoft.com/office/drawing/2016/5/9/chartex" xmlns:cx4="http://schemas.microsoft.com/office/drawing/2016/5/10/chartex" xmlns:cx5="http://schemas.microsoft.com/office/drawing/2016/5/11/chartex" xmlns:cx6="http://schemas.microsoft.com/office/drawing/2016/5/12/chartex" xmlns:cx7="http://schemas.microsoft.com/office/drawing/2016/5/13/chartex" xmlns:cx8="http://schemas.microsoft.com/office/drawing/2016/5/14/chartex" xmlns:mc="http://schemas.openxmlformats.org/markup-compatibility/2006" xmlns:aink="http://schemas.microsoft.com/office/drawing/2016/ink" xmlns:am3d="http://schemas.microsoft.com/office/drawing/2017/model3d" xmlns:o="urn:schemas-microsoft-com:office:office" xmlns:oel="http://schemas.microsoft.com/office/2019/extlst" xmlns:r="http://schemas.openxmlformats.org/officeDocument/2006/relationships" xmlns:m="http://schemas.openxmlformats.org/officeDocument/2006/math" xmlns:v="urn:schemas-microsoft-com:vml" xmlns:wp14="http://schemas.microsoft.com/office/word/2010/wordprocessingDrawing" xmlns:wp="http://schemas.openxmlformats.org/drawingml/2006/wordprocessingDrawing" xmlns:w10="urn:schemas-microsoft-com:office:word" xmlns:w="http://schemas.openxmlformats.org/wordprocessingml/2006/main" xmlns:w14="http://schemas.microsoft.com/office/word/2010/wordml" xmlns:w15="http://schemas.microsoft.com/office/word/2012/wordml" xmlns:w16cex="http://schemas.microsoft.com/office/word/2018/wordml/cex" xmlns:w16cid="http://schemas.microsoft.com/office/word/2016/wordml/cid" xmlns:w16="http://schemas.microsoft.com/office/word/2018/wordml" xmlns:w16du="http://schemas.microsoft.com/office/word/2023/wordml/word16du" xmlns:w16sdtdh="http://schemas.microsoft.com/office/word/2020/wordml/sdtdatahash" xmlns:w16sdtfl="http://schemas.microsoft.com/office/word/2024/wordml/sdtformatlock" xmlns:w16se="http://schemas.microsoft.com/office/word/2015/wordml/symex" xmlns:wpg="http://schemas.microsoft.com/office/word/2010/wordprocessingGroup" xmlns:wpi="http://schemas.microsoft.com/office/word/2010/wordprocessingInk" xmlns:wne="http://schemas.microsoft.com/office/word/2006/wordml" xmlns:wps="http://schemas.microsoft.com/office/word/2010/wordprocessingShape" mc:Ignorable="w14 w15 w16se w16cid w16 w16cex w16sdtdh w16sdtfl w16du wp14">
+<w:footnotes xmlns:wpc="http://schemas.microsoft.com/office/word/2010/wordprocessingCanvas" xmlns:cx="http://schemas.microsoft.com/office/drawing/2014/chartex" xmlns:cx1="http://schemas.microsoft.com/office/drawing/2015/9/8/chartex" xmlns:cx2="http://schemas.microsoft.com/office/drawing/2015/10/21/chartex" xmlns:cx3="http://schemas.microsoft.com/office/drawing/2016/5/9/chartex" xmlns:cx4="http://schemas.microsoft.com/office/drawing/2016/5/10/chartex" xmlns:cx5="http://schemas.microsoft.com/office/drawing/2016/5/11/chartex" xmlns:cx6="http://schemas.microsoft.com/office/drawing/2016/5/12/chartex" xmlns:cx7="http://schemas.microsoft.com/office/drawing/2016/5/13/chartex" xmlns:cx8="http://schemas.microsoft.com/office/drawing/2016/5/14/chartex" xmlns:mc="http://schemas.openxmlformats.org/markup-compatibility/2006" xmlns:aink="http://schemas.microsoft.com/office/drawing/2016/ink" xmlns:am3d="http://schemas.microsoft.com/office/drawing/2017/model3d" xmlns:o="urn:schemas-microsoft-com:office:office" xmlns:oel="http://schemas.microsoft.com/office/2019/extlst" xmlns:r="http://schemas.openxmlformats.org/officeDocument/2006/relationships" xmlns:m="http://schemas.openxmlformats.org/officeDocument/2006/math" xmlns:v="urn:schemas-microsoft-com:vml" xmlns:wp14="http://schemas.microsoft.com/office/word/2010/wordprocessingDrawing" xmlns:wp="http://schemas.openxmlformats.org/drawingml/2006/wordprocessingDrawing" xmlns:w10="urn:schemas-microsoft-com:office:word" xmlns:w="http://schemas.openxmlformats.org/wordprocessingml/2006/main" xmlns:w14="http://schemas.microsoft.com/office/word/2010/wordml" xmlns:w15="http://schemas.microsoft.com/office/word/2012/wordml" xmlns:w16cex="http://schemas.microsoft.com/office/word/2018/wordml/cex" xmlns:w16cid="http://schemas.microsoft.com/office/word/2016/wordml/cid" xmlns:w16="http://schemas.microsoft.com/office/word/2018/wordml" xmlns:w16sdtdh="http://schemas.microsoft.com/office/word/2020/wordml/sdtdatahash" xmlns:w16se="http://schemas.microsoft.com/office/word/2015/wordml/symex" xmlns:wpg="http://schemas.microsoft.com/office/word/2010/wordprocessingGroup" xmlns:wpi="http://schemas.microsoft.com/office/word/2010/wordprocessingInk" xmlns:wne="http://schemas.microsoft.com/office/word/2006/wordml" xmlns:wps="http://schemas.microsoft.com/office/word/2010/wordprocessingShape" mc:Ignorable="w14 w15 w16se w16cid w16 w16cex w16sdtdh wp14">
   <w:footnote w:type="separator" w:id="-1">
     <w:p>
       <w:r>
@@ -2333,7 +2456,7 @@
 </file>
 
 <file path=word/header1.xml><?xml version="1.0" encoding="utf-8"?>
-<w:hdr xmlns:wpc="http://schemas.microsoft.com/office/word/2010/wordprocessingCanvas" xmlns:cx="http://schemas.microsoft.com/office/drawing/2014/chartex" xmlns:cx1="http://schemas.microsoft.com/office/drawing/2015/9/8/chartex" xmlns:cx2="http://schemas.microsoft.com/office/drawing/2015/10/21/chartex" xmlns:cx3="http://schemas.microsoft.com/office/drawing/2016/5/9/chartex" xmlns:cx4="http://schemas.microsoft.com/office/drawing/2016/5/10/chartex" xmlns:cx5="http://schemas.microsoft.com/office/drawing/2016/5/11/chartex" xmlns:cx6="http://schemas.microsoft.com/office/drawing/2016/5/12/chartex" xmlns:cx7="http://schemas.microsoft.com/office/drawing/2016/5/13/chartex" xmlns:cx8="http://schemas.microsoft.com/office/drawing/2016/5/14/chartex" xmlns:mc="http://schemas.openxmlformats.org/markup-compatibility/2006" xmlns:aink="http://schemas.microsoft.com/office/drawing/2016/ink" xmlns:am3d="http://schemas.microsoft.com/office/drawing/2017/model3d" xmlns:o="urn:schemas-microsoft-com:office:office" xmlns:oel="http://schemas.microsoft.com/office/2019/extlst" xmlns:r="http://schemas.openxmlformats.org/officeDocument/2006/relationships" xmlns:m="http://schemas.openxmlformats.org/officeDocument/2006/math" xmlns:v="urn:schemas-microsoft-com:vml" xmlns:wp14="http://schemas.microsoft.com/office/word/2010/wordprocessingDrawing" xmlns:wp="http://schemas.openxmlformats.org/drawingml/2006/wordprocessingDrawing" xmlns:w10="urn:schemas-microsoft-com:office:word" xmlns:w="http://schemas.openxmlformats.org/wordprocessingml/2006/main" xmlns:w14="http://schemas.microsoft.com/office/word/2010/wordml" xmlns:w15="http://schemas.microsoft.com/office/word/2012/wordml" xmlns:w16cex="http://schemas.microsoft.com/office/word/2018/wordml/cex" xmlns:w16cid="http://schemas.microsoft.com/office/word/2016/wordml/cid" xmlns:w16="http://schemas.microsoft.com/office/word/2018/wordml" xmlns:w16du="http://schemas.microsoft.com/office/word/2023/wordml/word16du" xmlns:w16sdtdh="http://schemas.microsoft.com/office/word/2020/wordml/sdtdatahash" xmlns:w16sdtfl="http://schemas.microsoft.com/office/word/2024/wordml/sdtformatlock" xmlns:w16se="http://schemas.microsoft.com/office/word/2015/wordml/symex" xmlns:wpg="http://schemas.microsoft.com/office/word/2010/wordprocessingGroup" xmlns:wpi="http://schemas.microsoft.com/office/word/2010/wordprocessingInk" xmlns:wne="http://schemas.microsoft.com/office/word/2006/wordml" xmlns:wps="http://schemas.microsoft.com/office/word/2010/wordprocessingShape" mc:Ignorable="w14 w15 w16se w16cid w16 w16cex w16sdtdh w16sdtfl w16du wp14">
+<w:hdr xmlns:wpc="http://schemas.microsoft.com/office/word/2010/wordprocessingCanvas" xmlns:cx="http://schemas.microsoft.com/office/drawing/2014/chartex" xmlns:cx1="http://schemas.microsoft.com/office/drawing/2015/9/8/chartex" xmlns:cx2="http://schemas.microsoft.com/office/drawing/2015/10/21/chartex" xmlns:cx3="http://schemas.microsoft.com/office/drawing/2016/5/9/chartex" xmlns:cx4="http://schemas.microsoft.com/office/drawing/2016/5/10/chartex" xmlns:cx5="http://schemas.microsoft.com/office/drawing/2016/5/11/chartex" xmlns:cx6="http://schemas.microsoft.com/office/drawing/2016/5/12/chartex" xmlns:cx7="http://schemas.microsoft.com/office/drawing/2016/5/13/chartex" xmlns:cx8="http://schemas.microsoft.com/office/drawing/2016/5/14/chartex" xmlns:mc="http://schemas.openxmlformats.org/markup-compatibility/2006" xmlns:aink="http://schemas.microsoft.com/office/drawing/2016/ink" xmlns:am3d="http://schemas.microsoft.com/office/drawing/2017/model3d" xmlns:o="urn:schemas-microsoft-com:office:office" xmlns:oel="http://schemas.microsoft.com/office/2019/extlst" xmlns:r="http://schemas.openxmlformats.org/officeDocument/2006/relationships" xmlns:m="http://schemas.openxmlformats.org/officeDocument/2006/math" xmlns:v="urn:schemas-microsoft-com:vml" xmlns:wp14="http://schemas.microsoft.com/office/word/2010/wordprocessingDrawing" xmlns:wp="http://schemas.openxmlformats.org/drawingml/2006/wordprocessingDrawing" xmlns:w10="urn:schemas-microsoft-com:office:word" xmlns:w="http://schemas.openxmlformats.org/wordprocessingml/2006/main" xmlns:w14="http://schemas.microsoft.com/office/word/2010/wordml" xmlns:w15="http://schemas.microsoft.com/office/word/2012/wordml" xmlns:w16cex="http://schemas.microsoft.com/office/word/2018/wordml/cex" xmlns:w16cid="http://schemas.microsoft.com/office/word/2016/wordml/cid" xmlns:w16="http://schemas.microsoft.com/office/word/2018/wordml" xmlns:w16sdtdh="http://schemas.microsoft.com/office/word/2020/wordml/sdtdatahash" xmlns:w16se="http://schemas.microsoft.com/office/word/2015/wordml/symex" xmlns:wpg="http://schemas.microsoft.com/office/word/2010/wordprocessingGroup" xmlns:wpi="http://schemas.microsoft.com/office/word/2010/wordprocessingInk" xmlns:wne="http://schemas.microsoft.com/office/word/2006/wordml" xmlns:wps="http://schemas.microsoft.com/office/word/2010/wordprocessingShape" mc:Ignorable="w14 w15 w16se w16cid w16 w16cex w16sdtdh wp14">
   <w:tbl>
     <w:tblPr>
       <w:tblStyle w:val="Grilledutableau"/>
@@ -2451,7 +2574,7 @@
 </file>
 
 <file path=word/numbering.xml><?xml version="1.0" encoding="utf-8"?>
-<w:numbering xmlns:wpc="http://schemas.microsoft.com/office/word/2010/wordprocessingCanvas" xmlns:cx="http://schemas.microsoft.com/office/drawing/2014/chartex" xmlns:cx1="http://schemas.microsoft.com/office/drawing/2015/9/8/chartex" xmlns:cx2="http://schemas.microsoft.com/office/drawing/2015/10/21/chartex" xmlns:cx3="http://schemas.microsoft.com/office/drawing/2016/5/9/chartex" xmlns:cx4="http://schemas.microsoft.com/office/drawing/2016/5/10/chartex" xmlns:cx5="http://schemas.microsoft.com/office/drawing/2016/5/11/chartex" xmlns:cx6="http://schemas.microsoft.com/office/drawing/2016/5/12/chartex" xmlns:cx7="http://schemas.microsoft.com/office/drawing/2016/5/13/chartex" xmlns:cx8="http://schemas.microsoft.com/office/drawing/2016/5/14/chartex" xmlns:mc="http://schemas.openxmlformats.org/markup-compatibility/2006" xmlns:aink="http://schemas.microsoft.com/office/drawing/2016/ink" xmlns:am3d="http://schemas.microsoft.com/office/drawing/2017/model3d" xmlns:o="urn:schemas-microsoft-com:office:office" xmlns:oel="http://schemas.microsoft.com/office/2019/extlst" xmlns:r="http://schemas.openxmlformats.org/officeDocument/2006/relationships" xmlns:m="http://schemas.openxmlformats.org/officeDocument/2006/math" xmlns:v="urn:schemas-microsoft-com:vml" xmlns:wp14="http://schemas.microsoft.com/office/word/2010/wordprocessingDrawing" xmlns:wp="http://schemas.openxmlformats.org/drawingml/2006/wordprocessingDrawing" xmlns:w10="urn:schemas-microsoft-com:office:word" xmlns:w="http://schemas.openxmlformats.org/wordprocessingml/2006/main" xmlns:w14="http://schemas.microsoft.com/office/word/2010/wordml" xmlns:w15="http://schemas.microsoft.com/office/word/2012/wordml" xmlns:w16cex="http://schemas.microsoft.com/office/word/2018/wordml/cex" xmlns:w16cid="http://schemas.microsoft.com/office/word/2016/wordml/cid" xmlns:w16="http://schemas.microsoft.com/office/word/2018/wordml" xmlns:w16du="http://schemas.microsoft.com/office/word/2023/wordml/word16du" xmlns:w16sdtdh="http://schemas.microsoft.com/office/word/2020/wordml/sdtdatahash" xmlns:w16sdtfl="http://schemas.microsoft.com/office/word/2024/wordml/sdtformatlock" xmlns:w16se="http://schemas.microsoft.com/office/word/2015/wordml/symex" xmlns:wpg="http://schemas.microsoft.com/office/word/2010/wordprocessingGroup" xmlns:wpi="http://schemas.microsoft.com/office/word/2010/wordprocessingInk" xmlns:wne="http://schemas.microsoft.com/office/word/2006/wordml" xmlns:wps="http://schemas.microsoft.com/office/word/2010/wordprocessingShape" mc:Ignorable="w14 w15 w16se w16cid w16 w16cex w16sdtdh w16sdtfl w16du wp14">
+<w:numbering xmlns:wpc="http://schemas.microsoft.com/office/word/2010/wordprocessingCanvas" xmlns:cx="http://schemas.microsoft.com/office/drawing/2014/chartex" xmlns:cx1="http://schemas.microsoft.com/office/drawing/2015/9/8/chartex" xmlns:cx2="http://schemas.microsoft.com/office/drawing/2015/10/21/chartex" xmlns:cx3="http://schemas.microsoft.com/office/drawing/2016/5/9/chartex" xmlns:cx4="http://schemas.microsoft.com/office/drawing/2016/5/10/chartex" xmlns:cx5="http://schemas.microsoft.com/office/drawing/2016/5/11/chartex" xmlns:cx6="http://schemas.microsoft.com/office/drawing/2016/5/12/chartex" xmlns:cx7="http://schemas.microsoft.com/office/drawing/2016/5/13/chartex" xmlns:cx8="http://schemas.microsoft.com/office/drawing/2016/5/14/chartex" xmlns:mc="http://schemas.openxmlformats.org/markup-compatibility/2006" xmlns:aink="http://schemas.microsoft.com/office/drawing/2016/ink" xmlns:am3d="http://schemas.microsoft.com/office/drawing/2017/model3d" xmlns:o="urn:schemas-microsoft-com:office:office" xmlns:oel="http://schemas.microsoft.com/office/2019/extlst" xmlns:r="http://schemas.openxmlformats.org/officeDocument/2006/relationships" xmlns:m="http://schemas.openxmlformats.org/officeDocument/2006/math" xmlns:v="urn:schemas-microsoft-com:vml" xmlns:wp14="http://schemas.microsoft.com/office/word/2010/wordprocessingDrawing" xmlns:wp="http://schemas.openxmlformats.org/drawingml/2006/wordprocessingDrawing" xmlns:w10="urn:schemas-microsoft-com:office:word" xmlns:w="http://schemas.openxmlformats.org/wordprocessingml/2006/main" xmlns:w14="http://schemas.microsoft.com/office/word/2010/wordml" xmlns:w15="http://schemas.microsoft.com/office/word/2012/wordml" xmlns:w16cex="http://schemas.microsoft.com/office/word/2018/wordml/cex" xmlns:w16cid="http://schemas.microsoft.com/office/word/2016/wordml/cid" xmlns:w16="http://schemas.microsoft.com/office/word/2018/wordml" xmlns:w16sdtdh="http://schemas.microsoft.com/office/word/2020/wordml/sdtdatahash" xmlns:w16se="http://schemas.microsoft.com/office/word/2015/wordml/symex" xmlns:wpg="http://schemas.microsoft.com/office/word/2010/wordprocessingGroup" xmlns:wpi="http://schemas.microsoft.com/office/word/2010/wordprocessingInk" xmlns:wne="http://schemas.microsoft.com/office/word/2006/wordml" xmlns:wps="http://schemas.microsoft.com/office/word/2010/wordprocessingShape" mc:Ignorable="w14 w15 w16se w16cid w16 w16cex w16sdtdh wp14">
   <w:numPicBullet w:numPicBulletId="0">
     <w:pict>
       <v:shapetype id="_x0000_t75" coordsize="21600,21600" o:spt="75" o:preferrelative="t" path="m@4@5l@4@11@9@11@9@5xe" filled="f" stroked="f">
@@ -2473,7 +2596,7 @@
         <v:path o:extrusionok="f" gradientshapeok="t" o:connecttype="rect"/>
         <o:lock v:ext="edit" aspectratio="t"/>
       </v:shapetype>
-      <v:shape id="_x0000_i1043" type="#_x0000_t75" style="width:11.4pt;height:11.4pt" o:bullet="t">
+      <v:shape id="_x0000_i1038" type="#_x0000_t75" style="width:11.25pt;height:11.25pt" o:bullet="t">
         <v:imagedata r:id="rId1" o:title="BD10263_"/>
       </v:shape>
     </w:pict>
@@ -6440,7 +6563,7 @@
 </file>
 
 <file path=word/styles.xml><?xml version="1.0" encoding="utf-8"?>
-<w:styles xmlns:mc="http://schemas.openxmlformats.org/markup-compatibility/2006" xmlns:r="http://schemas.openxmlformats.org/officeDocument/2006/relationships" xmlns:w="http://schemas.openxmlformats.org/wordprocessingml/2006/main" xmlns:w14="http://schemas.microsoft.com/office/word/2010/wordml" xmlns:w15="http://schemas.microsoft.com/office/word/2012/wordml" xmlns:w16cex="http://schemas.microsoft.com/office/word/2018/wordml/cex" xmlns:w16cid="http://schemas.microsoft.com/office/word/2016/wordml/cid" xmlns:w16="http://schemas.microsoft.com/office/word/2018/wordml" xmlns:w16du="http://schemas.microsoft.com/office/word/2023/wordml/word16du" xmlns:w16sdtdh="http://schemas.microsoft.com/office/word/2020/wordml/sdtdatahash" xmlns:w16sdtfl="http://schemas.microsoft.com/office/word/2024/wordml/sdtformatlock" xmlns:w16se="http://schemas.microsoft.com/office/word/2015/wordml/symex" mc:Ignorable="w14 w15 w16se w16cid w16 w16cex w16sdtdh w16sdtfl w16du">
+<w:styles xmlns:mc="http://schemas.openxmlformats.org/markup-compatibility/2006" xmlns:r="http://schemas.openxmlformats.org/officeDocument/2006/relationships" xmlns:w="http://schemas.openxmlformats.org/wordprocessingml/2006/main" xmlns:w14="http://schemas.microsoft.com/office/word/2010/wordml" xmlns:w15="http://schemas.microsoft.com/office/word/2012/wordml" xmlns:w16cex="http://schemas.microsoft.com/office/word/2018/wordml/cex" xmlns:w16cid="http://schemas.microsoft.com/office/word/2016/wordml/cid" xmlns:w16="http://schemas.microsoft.com/office/word/2018/wordml" xmlns:w16sdtdh="http://schemas.microsoft.com/office/word/2020/wordml/sdtdatahash" xmlns:w16se="http://schemas.microsoft.com/office/word/2015/wordml/symex" mc:Ignorable="w14 w15 w16se w16cid w16 w16cex w16sdtdh">
   <w:docDefaults>
     <w:rPrDefault>
       <w:rPr>
@@ -7850,6 +7973,10 @@
 </file>
 
 <file path=customXml/item1.xml><?xml version="1.0" encoding="utf-8"?>
+<b:Sources xmlns:b="http://schemas.openxmlformats.org/officeDocument/2006/bibliography" xmlns="http://schemas.openxmlformats.org/officeDocument/2006/bibliography" SelectedStyle="\APA.XSL" StyleName="APA"/>
+</file>
+
+<file path=customXml/item2.xml><?xml version="1.0" encoding="utf-8"?>
 <p:properties xmlns:p="http://schemas.microsoft.com/office/2006/metadata/properties" xmlns:xsi="http://www.w3.org/2001/XMLSchema-instance" xmlns:pc="http://schemas.microsoft.com/office/infopath/2007/PartnerControls">
   <documentManagement>
     <lcf76f155ced4ddcb4097134ff3c332f xmlns="a1b10758-7132-46a4-a2fe-7a2cf46f51f4">
@@ -7860,11 +7987,16 @@
 </p:properties>
 </file>
 
-<file path=customXml/item2.xml><?xml version="1.0" encoding="utf-8"?>
-<b:Sources xmlns:b="http://schemas.openxmlformats.org/officeDocument/2006/bibliography" xmlns="http://schemas.openxmlformats.org/officeDocument/2006/bibliography" SelectedStyle="\APA.XSL" StyleName="APA"/>
+<file path=customXml/item3.xml><?xml version="1.0" encoding="utf-8"?>
+<?mso-contentType ?>
+<FormTemplates xmlns="http://schemas.microsoft.com/sharepoint/v3/contenttype/forms">
+  <Display>DocumentLibraryForm</Display>
+  <Edit>DocumentLibraryForm</Edit>
+  <New>DocumentLibraryForm</New>
+</FormTemplates>
 </file>
 
-<file path=customXml/item3.xml><?xml version="1.0" encoding="utf-8"?>
+<file path=customXml/item4.xml><?xml version="1.0" encoding="utf-8"?>
 <ct:contentTypeSchema xmlns:ct="http://schemas.microsoft.com/office/2006/metadata/contentType" xmlns:ma="http://schemas.microsoft.com/office/2006/metadata/properties/metaAttributes" ct:_="" ma:_="" ma:contentTypeName="Document" ma:contentTypeID="0x0101005A5B8F5EAAC22C48A11F5D9A60E6F21D" ma:contentTypeVersion="16" ma:contentTypeDescription="Crée un document." ma:contentTypeScope="" ma:versionID="f2b963976306cc54294b7f4545a3c6c4">
   <xsd:schema xmlns:xsd="http://www.w3.org/2001/XMLSchema" xmlns:xs="http://www.w3.org/2001/XMLSchema" xmlns:p="http://schemas.microsoft.com/office/2006/metadata/properties" xmlns:ns2="a1b10758-7132-46a4-a2fe-7a2cf46f51f4" xmlns:ns3="f7d9f5a6-831d-4621-8c77-cbcaf993e406" targetNamespace="http://schemas.microsoft.com/office/2006/metadata/properties" ma:root="true" ma:fieldsID="e5e135fa2fc1295e1586ddcd9c1a8904" ns2:_="" ns3:_="">
     <xsd:import namespace="a1b10758-7132-46a4-a2fe-7a2cf46f51f4"/>
@@ -8107,16 +8239,15 @@
 </ct:contentTypeSchema>
 </file>
 
-<file path=customXml/item4.xml><?xml version="1.0" encoding="utf-8"?>
-<?mso-contentType ?>
-<FormTemplates xmlns="http://schemas.microsoft.com/sharepoint/v3/contenttype/forms">
-  <Display>DocumentLibraryForm</Display>
-  <Edit>DocumentLibraryForm</Edit>
-  <New>DocumentLibraryForm</New>
-</FormTemplates>
+<file path=customXml/itemProps1.xml><?xml version="1.0" encoding="utf-8"?>
+<ds:datastoreItem xmlns:ds="http://schemas.openxmlformats.org/officeDocument/2006/customXml" ds:itemID="{568921BA-CD18-4CDB-89DC-F2A18476564E}">
+  <ds:schemaRefs>
+    <ds:schemaRef ds:uri="http://schemas.openxmlformats.org/officeDocument/2006/bibliography"/>
+  </ds:schemaRefs>
+</ds:datastoreItem>
 </file>
 
-<file path=customXml/itemProps1.xml><?xml version="1.0" encoding="utf-8"?>
+<file path=customXml/itemProps2.xml><?xml version="1.0" encoding="utf-8"?>
 <ds:datastoreItem xmlns:ds="http://schemas.openxmlformats.org/officeDocument/2006/customXml" ds:itemID="{2319CDB8-A2CD-412D-8359-13E6B4DF1FF4}">
   <ds:schemaRefs>
     <ds:schemaRef ds:uri="http://schemas.microsoft.com/office/2006/metadata/properties"/>
@@ -8127,15 +8258,15 @@
 </ds:datastoreItem>
 </file>
 
-<file path=customXml/itemProps2.xml><?xml version="1.0" encoding="utf-8"?>
-<ds:datastoreItem xmlns:ds="http://schemas.openxmlformats.org/officeDocument/2006/customXml" ds:itemID="{568921BA-CD18-4CDB-89DC-F2A18476564E}">
+<file path=customXml/itemProps3.xml><?xml version="1.0" encoding="utf-8"?>
+<ds:datastoreItem xmlns:ds="http://schemas.openxmlformats.org/officeDocument/2006/customXml" ds:itemID="{6C3F7A66-EDE3-46FD-83EB-3C265E5D2669}">
   <ds:schemaRefs>
-    <ds:schemaRef ds:uri="http://schemas.openxmlformats.org/officeDocument/2006/bibliography"/>
+    <ds:schemaRef ds:uri="http://schemas.microsoft.com/sharepoint/v3/contenttype/forms"/>
   </ds:schemaRefs>
 </ds:datastoreItem>
 </file>
 
-<file path=customXml/itemProps3.xml><?xml version="1.0" encoding="utf-8"?>
+<file path=customXml/itemProps4.xml><?xml version="1.0" encoding="utf-8"?>
 <ds:datastoreItem xmlns:ds="http://schemas.openxmlformats.org/officeDocument/2006/customXml" ds:itemID="{41546E4A-837A-4BEF-A4B8-FFD4EAB4E855}">
   <ds:schemaRefs>
     <ds:schemaRef ds:uri="http://schemas.microsoft.com/office/2006/metadata/contentType"/>
@@ -8152,12 +8283,4 @@
     <ds:schemaRef ds:uri="http://schemas.microsoft.com/internal/obd"/>
   </ds:schemaRefs>
 </ds:datastoreItem>
-</file>
-
-<file path=customXml/itemProps4.xml><?xml version="1.0" encoding="utf-8"?>
-<ds:datastoreItem xmlns:ds="http://schemas.openxmlformats.org/officeDocument/2006/customXml" ds:itemID="{6C3F7A66-EDE3-46FD-83EB-3C265E5D2669}">
-  <ds:schemaRefs>
-    <ds:schemaRef ds:uri="http://schemas.microsoft.com/sharepoint/v3/contenttype/forms"/>
-  </ds:schemaRefs>
-</ds:datastoreItem>
 </file>
</xml_diff>

<commit_message>
feat(main): Finished the project
</commit_message>
<xml_diff>
--- a/R-P_POO-NeoDarbellay.docx
+++ b/R-P_POO-NeoDarbellay.docx
@@ -187,7 +187,7 @@
         </w:rPr>
         <w:fldChar w:fldCharType="separate"/>
       </w:r>
-      <w:hyperlink w:anchor="_Toc212468870" w:history="1">
+      <w:hyperlink w:anchor="_Toc212563691" w:history="1">
         <w:r>
           <w:rPr>
             <w:rStyle w:val="Lienhypertexte"/>
@@ -236,7 +236,7 @@
             <w:noProof/>
             <w:webHidden/>
           </w:rPr>
-          <w:instrText xml:space="preserve"> PAGEREF _Toc212468870 \h </w:instrText>
+          <w:instrText xml:space="preserve"> PAGEREF _Toc212563691 \h </w:instrText>
         </w:r>
         <w:r>
           <w:rPr>
@@ -287,7 +287,7 @@
           <w14:ligatures w14:val="standardContextual"/>
         </w:rPr>
       </w:pPr>
-      <w:hyperlink w:anchor="_Toc212468871" w:history="1">
+      <w:hyperlink w:anchor="_Toc212563692" w:history="1">
         <w:r>
           <w:rPr>
             <w:rStyle w:val="Lienhypertexte"/>
@@ -336,7 +336,7 @@
             <w:noProof/>
             <w:webHidden/>
           </w:rPr>
-          <w:instrText xml:space="preserve"> PAGEREF _Toc212468871 \h </w:instrText>
+          <w:instrText xml:space="preserve"> PAGEREF _Toc212563692 \h </w:instrText>
         </w:r>
         <w:r>
           <w:rPr>
@@ -385,7 +385,7 @@
           <w14:ligatures w14:val="standardContextual"/>
         </w:rPr>
       </w:pPr>
-      <w:hyperlink w:anchor="_Toc212468872" w:history="1">
+      <w:hyperlink w:anchor="_Toc212563693" w:history="1">
         <w:r>
           <w:rPr>
             <w:rStyle w:val="Lienhypertexte"/>
@@ -432,7 +432,7 @@
             <w:noProof/>
             <w:webHidden/>
           </w:rPr>
-          <w:instrText xml:space="preserve"> PAGEREF _Toc212468872 \h </w:instrText>
+          <w:instrText xml:space="preserve"> PAGEREF _Toc212563693 \h </w:instrText>
         </w:r>
         <w:r>
           <w:rPr>
@@ -481,7 +481,7 @@
           <w14:ligatures w14:val="standardContextual"/>
         </w:rPr>
       </w:pPr>
-      <w:hyperlink w:anchor="_Toc212468873" w:history="1">
+      <w:hyperlink w:anchor="_Toc212563694" w:history="1">
         <w:r>
           <w:rPr>
             <w:rStyle w:val="Lienhypertexte"/>
@@ -528,7 +528,7 @@
             <w:noProof/>
             <w:webHidden/>
           </w:rPr>
-          <w:instrText xml:space="preserve"> PAGEREF _Toc212468873 \h </w:instrText>
+          <w:instrText xml:space="preserve"> PAGEREF _Toc212563694 \h </w:instrText>
         </w:r>
         <w:r>
           <w:rPr>
@@ -577,7 +577,7 @@
           <w14:ligatures w14:val="standardContextual"/>
         </w:rPr>
       </w:pPr>
-      <w:hyperlink w:anchor="_Toc212468874" w:history="1">
+      <w:hyperlink w:anchor="_Toc212563695" w:history="1">
         <w:r>
           <w:rPr>
             <w:rStyle w:val="Lienhypertexte"/>
@@ -624,7 +624,7 @@
             <w:noProof/>
             <w:webHidden/>
           </w:rPr>
-          <w:instrText xml:space="preserve"> PAGEREF _Toc212468874 \h </w:instrText>
+          <w:instrText xml:space="preserve"> PAGEREF _Toc212563695 \h </w:instrText>
         </w:r>
         <w:r>
           <w:rPr>
@@ -673,7 +673,7 @@
           <w14:ligatures w14:val="standardContextual"/>
         </w:rPr>
       </w:pPr>
-      <w:hyperlink w:anchor="_Toc212468875" w:history="1">
+      <w:hyperlink w:anchor="_Toc212563696" w:history="1">
         <w:r>
           <w:rPr>
             <w:rStyle w:val="Lienhypertexte"/>
@@ -720,7 +720,7 @@
             <w:noProof/>
             <w:webHidden/>
           </w:rPr>
-          <w:instrText xml:space="preserve"> PAGEREF _Toc212468875 \h </w:instrText>
+          <w:instrText xml:space="preserve"> PAGEREF _Toc212563696 \h </w:instrText>
         </w:r>
         <w:r>
           <w:rPr>
@@ -769,7 +769,7 @@
           <w14:ligatures w14:val="standardContextual"/>
         </w:rPr>
       </w:pPr>
-      <w:hyperlink w:anchor="_Toc212468876" w:history="1">
+      <w:hyperlink w:anchor="_Toc212563697" w:history="1">
         <w:r>
           <w:rPr>
             <w:rStyle w:val="Lienhypertexte"/>
@@ -816,7 +816,7 @@
             <w:noProof/>
             <w:webHidden/>
           </w:rPr>
-          <w:instrText xml:space="preserve"> PAGEREF _Toc212468876 \h </w:instrText>
+          <w:instrText xml:space="preserve"> PAGEREF _Toc212563697 \h </w:instrText>
         </w:r>
         <w:r>
           <w:rPr>
@@ -865,7 +865,7 @@
           <w14:ligatures w14:val="standardContextual"/>
         </w:rPr>
       </w:pPr>
-      <w:hyperlink w:anchor="_Toc212468877" w:history="1">
+      <w:hyperlink w:anchor="_Toc212563698" w:history="1">
         <w:r>
           <w:rPr>
             <w:rStyle w:val="Lienhypertexte"/>
@@ -912,7 +912,103 @@
             <w:noProof/>
             <w:webHidden/>
           </w:rPr>
-          <w:instrText xml:space="preserve"> PAGEREF _Toc212468877 \h </w:instrText>
+          <w:instrText xml:space="preserve"> PAGEREF _Toc212563698 \h </w:instrText>
+        </w:r>
+        <w:r>
+          <w:rPr>
+            <w:noProof/>
+            <w:webHidden/>
+          </w:rPr>
+        </w:r>
+        <w:r>
+          <w:rPr>
+            <w:noProof/>
+            <w:webHidden/>
+          </w:rPr>
+          <w:fldChar w:fldCharType="separate"/>
+        </w:r>
+        <w:r>
+          <w:rPr>
+            <w:noProof/>
+            <w:webHidden/>
+          </w:rPr>
+          <w:t>3</w:t>
+        </w:r>
+        <w:r>
+          <w:rPr>
+            <w:noProof/>
+            <w:webHidden/>
+          </w:rPr>
+          <w:fldChar w:fldCharType="end"/>
+        </w:r>
+      </w:hyperlink>
+    </w:p>
+    <w:p>
+      <w:pPr>
+        <w:pStyle w:val="TM2"/>
+        <w:tabs>
+          <w:tab w:val="left" w:pos="800"/>
+          <w:tab w:val="right" w:leader="dot" w:pos="9060"/>
+        </w:tabs>
+        <w:rPr>
+          <w:rFonts w:eastAsiaTheme="minorEastAsia" w:cstheme="minorBidi"/>
+          <w:smallCaps w:val="0"/>
+          <w:noProof/>
+          <w:kern w:val="2"/>
+          <w:sz w:val="24"/>
+          <w:szCs w:val="24"/>
+          <w:lang w:val="fr-CH"/>
+          <w14:ligatures w14:val="standardContextual"/>
+        </w:rPr>
+      </w:pPr>
+      <w:hyperlink w:anchor="_Toc212563699" w:history="1">
+        <w:r>
+          <w:rPr>
+            <w:rStyle w:val="Lienhypertexte"/>
+            <w:noProof/>
+          </w:rPr>
+          <w:t>2.7</w:t>
+        </w:r>
+        <w:r>
+          <w:rPr>
+            <w:rFonts w:eastAsiaTheme="minorEastAsia" w:cstheme="minorBidi"/>
+            <w:smallCaps w:val="0"/>
+            <w:noProof/>
+            <w:kern w:val="2"/>
+            <w:sz w:val="24"/>
+            <w:szCs w:val="24"/>
+            <w:lang w:val="fr-CH"/>
+            <w14:ligatures w14:val="standardContextual"/>
+          </w:rPr>
+          <w:tab/>
+        </w:r>
+        <w:r>
+          <w:rPr>
+            <w:rStyle w:val="Lienhypertexte"/>
+            <w:noProof/>
+          </w:rPr>
+          <w:t>28.10.2025</w:t>
+        </w:r>
+        <w:r>
+          <w:rPr>
+            <w:noProof/>
+            <w:webHidden/>
+          </w:rPr>
+          <w:tab/>
+        </w:r>
+        <w:r>
+          <w:rPr>
+            <w:noProof/>
+            <w:webHidden/>
+          </w:rPr>
+          <w:fldChar w:fldCharType="begin"/>
+        </w:r>
+        <w:r>
+          <w:rPr>
+            <w:noProof/>
+            <w:webHidden/>
+          </w:rPr>
+          <w:instrText xml:space="preserve"> PAGEREF _Toc212563699 \h </w:instrText>
         </w:r>
         <w:r>
           <w:rPr>
@@ -963,7 +1059,7 @@
           <w14:ligatures w14:val="standardContextual"/>
         </w:rPr>
       </w:pPr>
-      <w:hyperlink w:anchor="_Toc212468878" w:history="1">
+      <w:hyperlink w:anchor="_Toc212563700" w:history="1">
         <w:r>
           <w:rPr>
             <w:rStyle w:val="Lienhypertexte"/>
@@ -1012,7 +1108,7 @@
             <w:noProof/>
             <w:webHidden/>
           </w:rPr>
-          <w:instrText xml:space="preserve"> PAGEREF _Toc212468878 \h </w:instrText>
+          <w:instrText xml:space="preserve"> PAGEREF _Toc212563700 \h </w:instrText>
         </w:r>
         <w:r>
           <w:rPr>
@@ -1061,7 +1157,7 @@
           <w14:ligatures w14:val="standardContextual"/>
         </w:rPr>
       </w:pPr>
-      <w:hyperlink w:anchor="_Toc212468879" w:history="1">
+      <w:hyperlink w:anchor="_Toc212563701" w:history="1">
         <w:r>
           <w:rPr>
             <w:rStyle w:val="Lienhypertexte"/>
@@ -1108,7 +1204,7 @@
             <w:noProof/>
             <w:webHidden/>
           </w:rPr>
-          <w:instrText xml:space="preserve"> PAGEREF _Toc212468879 \h </w:instrText>
+          <w:instrText xml:space="preserve"> PAGEREF _Toc212563701 \h </w:instrText>
         </w:r>
         <w:r>
           <w:rPr>
@@ -1157,7 +1253,7 @@
           <w14:ligatures w14:val="standardContextual"/>
         </w:rPr>
       </w:pPr>
-      <w:hyperlink w:anchor="_Toc212468880" w:history="1">
+      <w:hyperlink w:anchor="_Toc212563702" w:history="1">
         <w:r>
           <w:rPr>
             <w:rStyle w:val="Lienhypertexte"/>
@@ -1204,7 +1300,7 @@
             <w:noProof/>
             <w:webHidden/>
           </w:rPr>
-          <w:instrText xml:space="preserve"> PAGEREF _Toc212468880 \h </w:instrText>
+          <w:instrText xml:space="preserve"> PAGEREF _Toc212563702 \h </w:instrText>
         </w:r>
         <w:r>
           <w:rPr>
@@ -1253,7 +1349,7 @@
           <w14:ligatures w14:val="standardContextual"/>
         </w:rPr>
       </w:pPr>
-      <w:hyperlink w:anchor="_Toc212468881" w:history="1">
+      <w:hyperlink w:anchor="_Toc212563703" w:history="1">
         <w:r>
           <w:rPr>
             <w:rStyle w:val="Lienhypertexte"/>
@@ -1300,7 +1396,103 @@
             <w:noProof/>
             <w:webHidden/>
           </w:rPr>
-          <w:instrText xml:space="preserve"> PAGEREF _Toc212468881 \h </w:instrText>
+          <w:instrText xml:space="preserve"> PAGEREF _Toc212563703 \h </w:instrText>
+        </w:r>
+        <w:r>
+          <w:rPr>
+            <w:noProof/>
+            <w:webHidden/>
+          </w:rPr>
+        </w:r>
+        <w:r>
+          <w:rPr>
+            <w:noProof/>
+            <w:webHidden/>
+          </w:rPr>
+          <w:fldChar w:fldCharType="separate"/>
+        </w:r>
+        <w:r>
+          <w:rPr>
+            <w:noProof/>
+            <w:webHidden/>
+          </w:rPr>
+          <w:t>4</w:t>
+        </w:r>
+        <w:r>
+          <w:rPr>
+            <w:noProof/>
+            <w:webHidden/>
+          </w:rPr>
+          <w:fldChar w:fldCharType="end"/>
+        </w:r>
+      </w:hyperlink>
+    </w:p>
+    <w:p>
+      <w:pPr>
+        <w:pStyle w:val="TM2"/>
+        <w:tabs>
+          <w:tab w:val="left" w:pos="800"/>
+          <w:tab w:val="right" w:leader="dot" w:pos="9060"/>
+        </w:tabs>
+        <w:rPr>
+          <w:rFonts w:eastAsiaTheme="minorEastAsia" w:cstheme="minorBidi"/>
+          <w:smallCaps w:val="0"/>
+          <w:noProof/>
+          <w:kern w:val="2"/>
+          <w:sz w:val="24"/>
+          <w:szCs w:val="24"/>
+          <w:lang w:val="fr-CH"/>
+          <w14:ligatures w14:val="standardContextual"/>
+        </w:rPr>
+      </w:pPr>
+      <w:hyperlink w:anchor="_Toc212563704" w:history="1">
+        <w:r>
+          <w:rPr>
+            <w:rStyle w:val="Lienhypertexte"/>
+            <w:noProof/>
+          </w:rPr>
+          <w:t>3.4</w:t>
+        </w:r>
+        <w:r>
+          <w:rPr>
+            <w:rFonts w:eastAsiaTheme="minorEastAsia" w:cstheme="minorBidi"/>
+            <w:smallCaps w:val="0"/>
+            <w:noProof/>
+            <w:kern w:val="2"/>
+            <w:sz w:val="24"/>
+            <w:szCs w:val="24"/>
+            <w:lang w:val="fr-CH"/>
+            <w14:ligatures w14:val="standardContextual"/>
+          </w:rPr>
+          <w:tab/>
+        </w:r>
+        <w:r>
+          <w:rPr>
+            <w:rStyle w:val="Lienhypertexte"/>
+            <w:noProof/>
+          </w:rPr>
+          <w:t>28.10.2025</w:t>
+        </w:r>
+        <w:r>
+          <w:rPr>
+            <w:noProof/>
+            <w:webHidden/>
+          </w:rPr>
+          <w:tab/>
+        </w:r>
+        <w:r>
+          <w:rPr>
+            <w:noProof/>
+            <w:webHidden/>
+          </w:rPr>
+          <w:fldChar w:fldCharType="begin"/>
+        </w:r>
+        <w:r>
+          <w:rPr>
+            <w:noProof/>
+            <w:webHidden/>
+          </w:rPr>
+          <w:instrText xml:space="preserve"> PAGEREF _Toc212563704 \h </w:instrText>
         </w:r>
         <w:r>
           <w:rPr>
@@ -1351,7 +1543,7 @@
       <w:pPr>
         <w:pStyle w:val="Titre1"/>
       </w:pPr>
-      <w:bookmarkStart w:id="0" w:name="_Toc212468870"/>
+      <w:bookmarkStart w:id="0" w:name="_Toc212563691"/>
       <w:r>
         <w:lastRenderedPageBreak/>
         <w:t>Functional analysis</w:t>
@@ -1380,6 +1572,9 @@
     <w:p>
       <w:pPr>
         <w:pStyle w:val="Corpsdetexte"/>
+        <w:rPr>
+          <w:rStyle w:val="Lienhypertexte"/>
+        </w:rPr>
       </w:pPr>
       <w:hyperlink r:id="rId12" w:history="1">
         <w:r>
@@ -1399,7 +1594,7 @@
       <w:pPr>
         <w:pStyle w:val="Titre1"/>
       </w:pPr>
-      <w:bookmarkStart w:id="1" w:name="_Toc212468871"/>
+      <w:bookmarkStart w:id="1" w:name="_Toc212563692"/>
       <w:r>
         <w:t>Conception</w:t>
       </w:r>
@@ -1409,7 +1604,7 @@
       <w:pPr>
         <w:pStyle w:val="Titre2"/>
       </w:pPr>
-      <w:bookmarkStart w:id="2" w:name="_Toc212468872"/>
+      <w:bookmarkStart w:id="2" w:name="_Toc212563693"/>
       <w:r>
         <w:t>29.09.2025</w:t>
       </w:r>
@@ -1504,7 +1699,7 @@
       <w:pPr>
         <w:pStyle w:val="Titre2"/>
       </w:pPr>
-      <w:bookmarkStart w:id="3" w:name="_Toc212468873"/>
+      <w:bookmarkStart w:id="3" w:name="_Toc212563694"/>
       <w:r>
         <w:t>30.09.2025</w:t>
       </w:r>
@@ -1538,14 +1733,9 @@
     </w:p>
     <w:p>
       <w:pPr>
-        <w:pStyle w:val="Retraitcorpsdetexte"/>
-      </w:pPr>
-    </w:p>
-    <w:p>
-      <w:pPr>
         <w:pStyle w:val="Titre2"/>
       </w:pPr>
-      <w:bookmarkStart w:id="4" w:name="_Toc212468874"/>
+      <w:bookmarkStart w:id="4" w:name="_Toc212563695"/>
       <w:r>
         <w:t>06.10.2025</w:t>
       </w:r>
@@ -1574,14 +1764,9 @@
     </w:p>
     <w:p>
       <w:pPr>
-        <w:pStyle w:val="Retraitcorpsdetexte"/>
-      </w:pPr>
-    </w:p>
-    <w:p>
-      <w:pPr>
         <w:pStyle w:val="Titre2"/>
       </w:pPr>
-      <w:bookmarkStart w:id="5" w:name="_Toc212468875"/>
+      <w:bookmarkStart w:id="5" w:name="_Toc212563696"/>
       <w:r>
         <w:t>07.10.2025</w:t>
       </w:r>
@@ -1610,14 +1795,9 @@
     </w:p>
     <w:p>
       <w:pPr>
-        <w:pStyle w:val="Retraitcorpsdetexte"/>
-      </w:pPr>
-    </w:p>
-    <w:p>
-      <w:pPr>
         <w:pStyle w:val="Titre2"/>
       </w:pPr>
-      <w:bookmarkStart w:id="6" w:name="_Toc212468876"/>
+      <w:bookmarkStart w:id="6" w:name="_Toc212563697"/>
       <w:r>
         <w:t>Autumn break</w:t>
       </w:r>
@@ -1655,14 +1835,9 @@
     </w:p>
     <w:p>
       <w:pPr>
-        <w:pStyle w:val="Retraitcorpsdetexte"/>
-      </w:pPr>
-    </w:p>
-    <w:p>
-      <w:pPr>
         <w:pStyle w:val="Titre2"/>
       </w:pPr>
-      <w:bookmarkStart w:id="7" w:name="_Toc212468877"/>
+      <w:bookmarkStart w:id="7" w:name="_Toc212563698"/>
       <w:r>
         <w:t>27.10.2025</w:t>
       </w:r>
@@ -1687,34 +1862,63 @@
     </w:p>
     <w:p>
       <w:pPr>
-        <w:pStyle w:val="Retraitcorpsdetexte"/>
-      </w:pPr>
+        <w:pStyle w:val="Titre2"/>
+      </w:pPr>
+      <w:bookmarkStart w:id="8" w:name="_Toc212563699"/>
+      <w:r>
+        <w:t>28.10.2025</w:t>
+      </w:r>
+      <w:bookmarkEnd w:id="8"/>
     </w:p>
     <w:p>
       <w:pPr>
-        <w:pStyle w:val="Corpsdetexte"/>
-      </w:pPr>
+        <w:pStyle w:val="Retraitcorpsdetexte"/>
+      </w:pPr>
+      <w:r>
+        <w:t>During the sixth session of the project, I finished issue #9</w:t>
+      </w:r>
+      <w:r>
+        <w:t>, #10 and #7, marking the end of the project.</w:t>
+      </w:r>
     </w:p>
     <w:p>
       <w:pPr>
+        <w:pStyle w:val="Retraitcorpsdetexte"/>
+      </w:pPr>
+    </w:p>
+    <w:p>
+      <w:pPr>
+        <w:pStyle w:val="Retraitcorpsdetexte"/>
+      </w:pPr>
+      <w:r>
+        <w:t>I found this project interesting because I got to experiment with asynchronous functions, WinForms and other things.</w:t>
+      </w:r>
+    </w:p>
+    <w:p>
+      <w:pPr>
+        <w:pStyle w:val="Corpsdetexte"/>
+      </w:pPr>
+    </w:p>
+    <w:p>
+      <w:pPr>
         <w:pStyle w:val="Titre1"/>
       </w:pPr>
-      <w:bookmarkStart w:id="8" w:name="_Toc212468878"/>
+      <w:bookmarkStart w:id="9" w:name="_Toc212563700"/>
       <w:r>
         <w:lastRenderedPageBreak/>
         <w:t>Usage of AI during this project</w:t>
       </w:r>
-      <w:bookmarkEnd w:id="8"/>
+      <w:bookmarkEnd w:id="9"/>
     </w:p>
     <w:p>
       <w:pPr>
         <w:pStyle w:val="Titre2"/>
       </w:pPr>
-      <w:bookmarkStart w:id="9" w:name="_Toc212468879"/>
+      <w:bookmarkStart w:id="10" w:name="_Toc212563701"/>
       <w:r>
         <w:t>30.09.2025</w:t>
       </w:r>
-      <w:bookmarkEnd w:id="9"/>
+      <w:bookmarkEnd w:id="10"/>
     </w:p>
     <w:p>
       <w:pPr>
@@ -1778,18 +1982,13 @@
     </w:p>
     <w:p>
       <w:pPr>
-        <w:pStyle w:val="Retraitcorpsdetexte"/>
-      </w:pPr>
-    </w:p>
-    <w:p>
-      <w:pPr>
         <w:pStyle w:val="Titre2"/>
       </w:pPr>
-      <w:bookmarkStart w:id="10" w:name="_Toc212468880"/>
+      <w:bookmarkStart w:id="11" w:name="_Toc212563702"/>
       <w:r>
         <w:t>06.10.2025</w:t>
       </w:r>
-      <w:bookmarkEnd w:id="10"/>
+      <w:bookmarkEnd w:id="11"/>
     </w:p>
     <w:p>
       <w:pPr>
@@ -1825,18 +2024,13 @@
     </w:p>
     <w:p>
       <w:pPr>
-        <w:pStyle w:val="Retraitcorpsdetexte"/>
-      </w:pPr>
-    </w:p>
-    <w:p>
-      <w:pPr>
         <w:pStyle w:val="Titre2"/>
       </w:pPr>
-      <w:bookmarkStart w:id="11" w:name="_Toc212468881"/>
+      <w:bookmarkStart w:id="12" w:name="_Toc212563703"/>
       <w:r>
         <w:t>07.10.2025</w:t>
       </w:r>
-      <w:bookmarkEnd w:id="11"/>
+      <w:bookmarkEnd w:id="12"/>
     </w:p>
     <w:p>
       <w:pPr>
@@ -1845,6 +2039,29 @@
       <w:r>
         <w:t>ChatGPT was used to give me an idea on how to make projectiles move (and be oriented) towards the mouse cursor.</w:t>
       </w:r>
+    </w:p>
+    <w:p>
+      <w:pPr>
+        <w:pStyle w:val="Titre2"/>
+      </w:pPr>
+      <w:bookmarkStart w:id="13" w:name="_Toc212563704"/>
+      <w:r>
+        <w:t>28.10.2025</w:t>
+      </w:r>
+      <w:bookmarkEnd w:id="13"/>
+    </w:p>
+    <w:p>
+      <w:pPr>
+        <w:pStyle w:val="Retraitcorpsdetexte"/>
+      </w:pPr>
+      <w:r>
+        <w:t>ChatGPT was used to help me in finding out how to center the character to the bottom center of the world.</w:t>
+      </w:r>
+    </w:p>
+    <w:p>
+      <w:pPr>
+        <w:pStyle w:val="Retraitcorpsdetexte"/>
+      </w:pPr>
     </w:p>
     <w:sectPr>
       <w:headerReference w:type="default" r:id="rId13"/>
@@ -2327,7 +2544,7 @@
                 <w:noProof/>
                 <w:szCs w:val="16"/>
               </w:rPr>
-              <w:t>15</w:t>
+              <w:t>18</w:t>
             </w:r>
           </w:fldSimple>
           <w:r>
@@ -2378,7 +2595,7 @@
               <w:noProof/>
               <w:szCs w:val="16"/>
             </w:rPr>
-            <w:t>27.10.2025 14:47</w:t>
+            <w:t>28.10.2025 17:07</w:t>
           </w:r>
           <w:r>
             <w:rPr>
@@ -2596,7 +2813,7 @@
         <v:path o:extrusionok="f" gradientshapeok="t" o:connecttype="rect"/>
         <o:lock v:ext="edit" aspectratio="t"/>
       </v:shapetype>
-      <v:shape id="_x0000_i1038" type="#_x0000_t75" style="width:11.25pt;height:11.25pt" o:bullet="t">
+      <v:shape id="_x0000_i1040" type="#_x0000_t75" style="width:11.25pt;height:11.25pt" o:bullet="t">
         <v:imagedata r:id="rId1" o:title="BD10263_"/>
       </v:shape>
     </w:pict>
@@ -7973,10 +8190,6 @@
 </file>
 
 <file path=customXml/item1.xml><?xml version="1.0" encoding="utf-8"?>
-<b:Sources xmlns:b="http://schemas.openxmlformats.org/officeDocument/2006/bibliography" xmlns="http://schemas.openxmlformats.org/officeDocument/2006/bibliography" SelectedStyle="\APA.XSL" StyleName="APA"/>
-</file>
-
-<file path=customXml/item2.xml><?xml version="1.0" encoding="utf-8"?>
 <p:properties xmlns:p="http://schemas.microsoft.com/office/2006/metadata/properties" xmlns:xsi="http://www.w3.org/2001/XMLSchema-instance" xmlns:pc="http://schemas.microsoft.com/office/infopath/2007/PartnerControls">
   <documentManagement>
     <lcf76f155ced4ddcb4097134ff3c332f xmlns="a1b10758-7132-46a4-a2fe-7a2cf46f51f4">
@@ -7987,16 +8200,11 @@
 </p:properties>
 </file>
 
-<file path=customXml/item3.xml><?xml version="1.0" encoding="utf-8"?>
-<?mso-contentType ?>
-<FormTemplates xmlns="http://schemas.microsoft.com/sharepoint/v3/contenttype/forms">
-  <Display>DocumentLibraryForm</Display>
-  <Edit>DocumentLibraryForm</Edit>
-  <New>DocumentLibraryForm</New>
-</FormTemplates>
+<file path=customXml/item2.xml><?xml version="1.0" encoding="utf-8"?>
+<b:Sources xmlns:b="http://schemas.openxmlformats.org/officeDocument/2006/bibliography" xmlns="http://schemas.openxmlformats.org/officeDocument/2006/bibliography" SelectedStyle="\APA.XSL" StyleName="APA"/>
 </file>
 
-<file path=customXml/item4.xml><?xml version="1.0" encoding="utf-8"?>
+<file path=customXml/item3.xml><?xml version="1.0" encoding="utf-8"?>
 <ct:contentTypeSchema xmlns:ct="http://schemas.microsoft.com/office/2006/metadata/contentType" xmlns:ma="http://schemas.microsoft.com/office/2006/metadata/properties/metaAttributes" ct:_="" ma:_="" ma:contentTypeName="Document" ma:contentTypeID="0x0101005A5B8F5EAAC22C48A11F5D9A60E6F21D" ma:contentTypeVersion="16" ma:contentTypeDescription="Crée un document." ma:contentTypeScope="" ma:versionID="f2b963976306cc54294b7f4545a3c6c4">
   <xsd:schema xmlns:xsd="http://www.w3.org/2001/XMLSchema" xmlns:xs="http://www.w3.org/2001/XMLSchema" xmlns:p="http://schemas.microsoft.com/office/2006/metadata/properties" xmlns:ns2="a1b10758-7132-46a4-a2fe-7a2cf46f51f4" xmlns:ns3="f7d9f5a6-831d-4621-8c77-cbcaf993e406" targetNamespace="http://schemas.microsoft.com/office/2006/metadata/properties" ma:root="true" ma:fieldsID="e5e135fa2fc1295e1586ddcd9c1a8904" ns2:_="" ns3:_="">
     <xsd:import namespace="a1b10758-7132-46a4-a2fe-7a2cf46f51f4"/>
@@ -8239,15 +8447,16 @@
 </ct:contentTypeSchema>
 </file>
 
-<file path=customXml/itemProps1.xml><?xml version="1.0" encoding="utf-8"?>
-<ds:datastoreItem xmlns:ds="http://schemas.openxmlformats.org/officeDocument/2006/customXml" ds:itemID="{568921BA-CD18-4CDB-89DC-F2A18476564E}">
-  <ds:schemaRefs>
-    <ds:schemaRef ds:uri="http://schemas.openxmlformats.org/officeDocument/2006/bibliography"/>
-  </ds:schemaRefs>
-</ds:datastoreItem>
+<file path=customXml/item4.xml><?xml version="1.0" encoding="utf-8"?>
+<?mso-contentType ?>
+<FormTemplates xmlns="http://schemas.microsoft.com/sharepoint/v3/contenttype/forms">
+  <Display>DocumentLibraryForm</Display>
+  <Edit>DocumentLibraryForm</Edit>
+  <New>DocumentLibraryForm</New>
+</FormTemplates>
 </file>
 
-<file path=customXml/itemProps2.xml><?xml version="1.0" encoding="utf-8"?>
+<file path=customXml/itemProps1.xml><?xml version="1.0" encoding="utf-8"?>
 <ds:datastoreItem xmlns:ds="http://schemas.openxmlformats.org/officeDocument/2006/customXml" ds:itemID="{2319CDB8-A2CD-412D-8359-13E6B4DF1FF4}">
   <ds:schemaRefs>
     <ds:schemaRef ds:uri="http://schemas.microsoft.com/office/2006/metadata/properties"/>
@@ -8258,15 +8467,15 @@
 </ds:datastoreItem>
 </file>
 
-<file path=customXml/itemProps3.xml><?xml version="1.0" encoding="utf-8"?>
-<ds:datastoreItem xmlns:ds="http://schemas.openxmlformats.org/officeDocument/2006/customXml" ds:itemID="{6C3F7A66-EDE3-46FD-83EB-3C265E5D2669}">
+<file path=customXml/itemProps2.xml><?xml version="1.0" encoding="utf-8"?>
+<ds:datastoreItem xmlns:ds="http://schemas.openxmlformats.org/officeDocument/2006/customXml" ds:itemID="{568921BA-CD18-4CDB-89DC-F2A18476564E}">
   <ds:schemaRefs>
-    <ds:schemaRef ds:uri="http://schemas.microsoft.com/sharepoint/v3/contenttype/forms"/>
+    <ds:schemaRef ds:uri="http://schemas.openxmlformats.org/officeDocument/2006/bibliography"/>
   </ds:schemaRefs>
 </ds:datastoreItem>
 </file>
 
-<file path=customXml/itemProps4.xml><?xml version="1.0" encoding="utf-8"?>
+<file path=customXml/itemProps3.xml><?xml version="1.0" encoding="utf-8"?>
 <ds:datastoreItem xmlns:ds="http://schemas.openxmlformats.org/officeDocument/2006/customXml" ds:itemID="{41546E4A-837A-4BEF-A4B8-FFD4EAB4E855}">
   <ds:schemaRefs>
     <ds:schemaRef ds:uri="http://schemas.microsoft.com/office/2006/metadata/contentType"/>
@@ -8283,4 +8492,12 @@
     <ds:schemaRef ds:uri="http://schemas.microsoft.com/internal/obd"/>
   </ds:schemaRefs>
 </ds:datastoreItem>
+</file>
+
+<file path=customXml/itemProps4.xml><?xml version="1.0" encoding="utf-8"?>
+<ds:datastoreItem xmlns:ds="http://schemas.openxmlformats.org/officeDocument/2006/customXml" ds:itemID="{6C3F7A66-EDE3-46FD-83EB-3C265E5D2669}">
+  <ds:schemaRefs>
+    <ds:schemaRef ds:uri="http://schemas.microsoft.com/sharepoint/v3/contenttype/forms"/>
+  </ds:schemaRefs>
+</ds:datastoreItem>
 </file>
</xml_diff>